<commit_message>
Report and Documentation Finished
</commit_message>
<xml_diff>
--- a/project/docs/Relatorio.docx
+++ b/project/docs/Relatorio.docx
@@ -379,7 +379,7 @@
       <w:pPr>
         <w:pStyle w:val="Ttulo1"/>
       </w:pPr>
-      <w:bookmarkStart w:id="0" w:name="_Toc28990200"/>
+      <w:bookmarkStart w:id="0" w:name="_Toc29160332"/>
       <w:r>
         <w:lastRenderedPageBreak/>
         <w:t>Resumo</w:t>
@@ -393,7 +393,19 @@
         <w:t xml:space="preserve">O presente documento foi desenvolvido no âmbito </w:t>
       </w:r>
       <w:r>
-        <w:t xml:space="preserve">da disciplina Sistemas de Informação II </w:t>
+        <w:t xml:space="preserve">da </w:t>
+      </w:r>
+      <w:r>
+        <w:t>Unidade Curricular</w:t>
+      </w:r>
+      <w:r>
+        <w:t xml:space="preserve"> Sistemas </w:t>
+      </w:r>
+      <w:r>
+        <w:t xml:space="preserve">Embebidos </w:t>
+      </w:r>
+      <w:r>
+        <w:t xml:space="preserve">I </w:t>
       </w:r>
       <w:r>
         <w:t xml:space="preserve">de </w:t>
@@ -411,68 +423,67 @@
         <w:t>.</w:t>
       </w:r>
       <w:r>
-        <w:t xml:space="preserve"> Trata-se de um relatório da Segunda Fase do Trabalho Prático que visa aplicar a matéria adquirida nas aulas</w:t>
-      </w:r>
-      <w:r>
-        <w:t xml:space="preserve"> sobre a linguagem SQL, mecanismos transacionais e camadas de acesso a dados com controlo transacional</w:t>
-      </w:r>
-      <w:r>
-        <w:t xml:space="preserve"> a partir das tecnologias ADO.NET e Entity Framework</w:t>
-      </w:r>
-      <w:r>
-        <w:t>. Para tal, o projeto foi contextualizado num desenvolvimento de uma aplicação com acesso a um sistema de informação para a gestão de mercados financeiros.</w:t>
+        <w:t xml:space="preserve"> Trata-se de um relatório d</w:t>
+      </w:r>
+      <w:r>
+        <w:t>o</w:t>
       </w:r>
       <w:r>
         <w:t xml:space="preserve"> </w:t>
       </w:r>
+      <w:r>
+        <w:t>Projeto</w:t>
+      </w:r>
+      <w:r>
+        <w:t xml:space="preserve"> que visa aplicar a matéria adquirida nas aulas sobre</w:t>
+      </w:r>
+      <w:r>
+        <w:t xml:space="preserve"> </w:t>
+      </w:r>
+      <w:r>
+        <w:t>desenvolvimento de aplicações para sistemas embebidos, desenvolver aplicações usando uma arquitetura abstrata e por camadas e d</w:t>
+      </w:r>
+      <w:r>
+        <w:t>esenvolver software de sistema de interface com o hardware</w:t>
+      </w:r>
+      <w:r>
+        <w:t>. Para tal, o projeto foi contextualizado n</w:t>
+      </w:r>
+      <w:r>
+        <w:t>o</w:t>
+      </w:r>
+      <w:r>
+        <w:t xml:space="preserve"> desenvolvimento de um</w:t>
+      </w:r>
+      <w:r>
+        <w:t xml:space="preserve"> sistema que implementa uma estação meteorológica</w:t>
+      </w:r>
+      <w:r>
+        <w:t xml:space="preserve">. </w:t>
+      </w:r>
     </w:p>
     <w:p/>
     <w:p>
       <w:r>
-        <w:t xml:space="preserve">Durante o seu desenvolvimento, </w:t>
-      </w:r>
-      <w:r>
-        <w:t xml:space="preserve">foram pensadas </w:t>
-      </w:r>
-      <w:r>
-        <w:t>duas</w:t>
-      </w:r>
-      <w:r>
-        <w:t xml:space="preserve"> soluções diferentes, uma que visa na implementação de uma aplicação com um menu de configuração onde o utilizador pode escolher que tecnologia a aplicação usa para aceder à base de dados, e a outra consiste em desenvolver duas aplicações com tecnologias de acesso a dados diferentes. </w:t>
+        <w:t>Durante o seu desenvolvimento, foi necessário recorrer a matéria adquirida durante as aulas teóricas para delinear uma arquitetura abstrata. Esta tem como objetivo produzir software que permite simplificar o processo de manutenção da aplicação. Também foi necessário recorrer a software produzido durante as aulas práticas para ter acesso às funcionalidades dos periféricos necessários para desenvolver a aplicação.</w:t>
       </w:r>
     </w:p>
     <w:p/>
     <w:p>
       <w:r>
-        <w:t>N</w:t>
-      </w:r>
-      <w:r>
-        <w:t>a implementação da primeira solução foi notada uma incompatibilidade no seu desenvolvimento ao tentar efetuar certos comandos, por isso esta solução foi abandonada</w:t>
-      </w:r>
-      <w:r>
-        <w:t>. A partir da segunda solução</w:t>
-      </w:r>
-      <w:r>
-        <w:t xml:space="preserve"> </w:t>
-      </w:r>
-      <w:r>
-        <w:t xml:space="preserve">foi finalizado com sucesso a realização da Segunda Fase do Trabalho Prático. </w:t>
-      </w:r>
-    </w:p>
-    <w:p/>
-    <w:p>
-      <w:r>
-        <w:t>Após a realização das análises, foi possível verificar que apesar a tecnologia Entity Framework assentar sobre o ADO.NET, esta permite uma melhor abstração</w:t>
-      </w:r>
-      <w:r>
-        <w:t xml:space="preserve"> quando se implementa uma aplicação com acesso a esta tecnologia que permite ao programador focar-se mais no desenvolvimento da lógica de negócio. </w:t>
-      </w:r>
+        <w:t>No final, a produção da aplicação foi executada com sucesso, permitindo a visualização da temperatura ambiente, pressão atmosférica, calendário e relógio e também fazer a sua manutenção. Também foram adicionadas funcionalidades extras ao sistema que permitem uma interação mais intuitiva com o utilizador, como um aviso através de um LED.</w:t>
+      </w:r>
+      <w:bookmarkStart w:id="1" w:name="_GoBack"/>
+      <w:bookmarkEnd w:id="1"/>
     </w:p>
     <w:p/>
     <w:p/>
     <w:p/>
     <w:p/>
     <w:p/>
+    <w:p/>
+    <w:p/>
+    <w:p/>
     <w:p>
       <w:pPr>
         <w:rPr>
@@ -515,14 +526,30 @@
     </w:p>
     <w:p>
       <w:pPr>
+        <w:spacing w:after="200" w:line="276" w:lineRule="auto"/>
+        <w:jc w:val="left"/>
+        <w:rPr>
+          <w:rFonts w:eastAsiaTheme="majorEastAsia" w:cstheme="majorBidi"/>
+          <w:b/>
+          <w:bCs/>
+          <w:sz w:val="40"/>
+          <w:szCs w:val="28"/>
+        </w:rPr>
+      </w:pPr>
+      <w:bookmarkStart w:id="2" w:name="_Toc29160333"/>
+      <w:r>
+        <w:br w:type="page"/>
+      </w:r>
+    </w:p>
+    <w:p>
+      <w:pPr>
         <w:pStyle w:val="Ttulo1"/>
       </w:pPr>
-      <w:bookmarkStart w:id="1" w:name="_Toc28990201"/>
       <w:r>
         <w:lastRenderedPageBreak/>
         <w:t>Lista de Símbolos</w:t>
       </w:r>
-      <w:bookmarkEnd w:id="1"/>
+      <w:bookmarkEnd w:id="2"/>
       <w:r>
         <w:t xml:space="preserve"> </w:t>
       </w:r>
@@ -702,8 +729,8 @@
           <w:szCs w:val="40"/>
         </w:rPr>
       </w:pPr>
-      <w:bookmarkStart w:id="2" w:name="_Toc417073314"/>
-      <w:bookmarkStart w:id="3" w:name="_Toc417484057"/>
+      <w:bookmarkStart w:id="3" w:name="_Toc417073314"/>
+      <w:bookmarkStart w:id="4" w:name="_Toc417484057"/>
       <w:r>
         <w:rPr>
           <w:b/>
@@ -713,8 +740,8 @@
         <w:lastRenderedPageBreak/>
         <w:t>Índice</w:t>
       </w:r>
-      <w:bookmarkEnd w:id="2"/>
       <w:bookmarkEnd w:id="3"/>
+      <w:bookmarkEnd w:id="4"/>
     </w:p>
     <w:p>
       <w:pPr>
@@ -757,7 +784,7 @@
         </w:rPr>
         <w:fldChar w:fldCharType="separate"/>
       </w:r>
-      <w:hyperlink w:anchor="_Toc28990200" w:history="1">
+      <w:hyperlink w:anchor="_Toc29160332" w:history="1">
         <w:r>
           <w:rPr>
             <w:rStyle w:val="Hyperlink"/>
@@ -784,7 +811,7 @@
             <w:noProof/>
             <w:webHidden/>
           </w:rPr>
-          <w:instrText xml:space="preserve"> PAGEREF _Toc28990200 \h </w:instrText>
+          <w:instrText xml:space="preserve"> PAGEREF _Toc29160332 \h </w:instrText>
         </w:r>
         <w:r>
           <w:rPr>
@@ -832,7 +859,7 @@
           <w:lang w:eastAsia="pt-PT"/>
         </w:rPr>
       </w:pPr>
-      <w:hyperlink w:anchor="_Toc28990201" w:history="1">
+      <w:hyperlink w:anchor="_Toc29160333" w:history="1">
         <w:r>
           <w:rPr>
             <w:rStyle w:val="Hyperlink"/>
@@ -859,7 +886,7 @@
             <w:noProof/>
             <w:webHidden/>
           </w:rPr>
-          <w:instrText xml:space="preserve"> PAGEREF _Toc28990201 \h </w:instrText>
+          <w:instrText xml:space="preserve"> PAGEREF _Toc29160333 \h </w:instrText>
         </w:r>
         <w:r>
           <w:rPr>
@@ -907,7 +934,7 @@
           <w:lang w:eastAsia="pt-PT"/>
         </w:rPr>
       </w:pPr>
-      <w:hyperlink w:anchor="_Toc28990202" w:history="1">
+      <w:hyperlink w:anchor="_Toc29160334" w:history="1">
         <w:r>
           <w:rPr>
             <w:rStyle w:val="Hyperlink"/>
@@ -934,7 +961,7 @@
             <w:noProof/>
             <w:webHidden/>
           </w:rPr>
-          <w:instrText xml:space="preserve"> PAGEREF _Toc28990202 \h </w:instrText>
+          <w:instrText xml:space="preserve"> PAGEREF _Toc29160334 \h </w:instrText>
         </w:r>
         <w:r>
           <w:rPr>
@@ -982,7 +1009,7 @@
           <w:lang w:eastAsia="pt-PT"/>
         </w:rPr>
       </w:pPr>
-      <w:hyperlink w:anchor="_Toc28990203" w:history="1">
+      <w:hyperlink w:anchor="_Toc29160335" w:history="1">
         <w:r>
           <w:rPr>
             <w:rStyle w:val="Hyperlink"/>
@@ -1009,7 +1036,7 @@
             <w:noProof/>
             <w:webHidden/>
           </w:rPr>
-          <w:instrText xml:space="preserve"> PAGEREF _Toc28990203 \h </w:instrText>
+          <w:instrText xml:space="preserve"> PAGEREF _Toc29160335 \h </w:instrText>
         </w:r>
         <w:r>
           <w:rPr>
@@ -1055,7 +1082,7 @@
           <w:lang w:eastAsia="pt-PT"/>
         </w:rPr>
       </w:pPr>
-      <w:hyperlink w:anchor="_Toc28990204" w:history="1">
+      <w:hyperlink w:anchor="_Toc29160336" w:history="1">
         <w:r>
           <w:rPr>
             <w:rStyle w:val="Hyperlink"/>
@@ -1082,7 +1109,7 @@
             <w:noProof/>
             <w:webHidden/>
           </w:rPr>
-          <w:instrText xml:space="preserve"> PAGEREF _Toc28990204 \h </w:instrText>
+          <w:instrText xml:space="preserve"> PAGEREF _Toc29160336 \h </w:instrText>
         </w:r>
         <w:r>
           <w:rPr>
@@ -1130,7 +1157,7 @@
           <w:lang w:eastAsia="pt-PT"/>
         </w:rPr>
       </w:pPr>
-      <w:hyperlink w:anchor="_Toc28990205" w:history="1">
+      <w:hyperlink w:anchor="_Toc29160337" w:history="1">
         <w:r>
           <w:rPr>
             <w:rStyle w:val="Hyperlink"/>
@@ -1157,7 +1184,7 @@
             <w:noProof/>
             <w:webHidden/>
           </w:rPr>
-          <w:instrText xml:space="preserve"> PAGEREF _Toc28990205 \h </w:instrText>
+          <w:instrText xml:space="preserve"> PAGEREF _Toc29160337 \h </w:instrText>
         </w:r>
         <w:r>
           <w:rPr>
@@ -1203,7 +1230,7 @@
           <w:lang w:eastAsia="pt-PT"/>
         </w:rPr>
       </w:pPr>
-      <w:hyperlink w:anchor="_Toc28990206" w:history="1">
+      <w:hyperlink w:anchor="_Toc29160338" w:history="1">
         <w:r>
           <w:rPr>
             <w:rStyle w:val="Hyperlink"/>
@@ -1230,7 +1257,7 @@
             <w:noProof/>
             <w:webHidden/>
           </w:rPr>
-          <w:instrText xml:space="preserve"> PAGEREF _Toc28990206 \h </w:instrText>
+          <w:instrText xml:space="preserve"> PAGEREF _Toc29160338 \h </w:instrText>
         </w:r>
         <w:r>
           <w:rPr>
@@ -1276,7 +1303,7 @@
           <w:lang w:eastAsia="pt-PT"/>
         </w:rPr>
       </w:pPr>
-      <w:hyperlink w:anchor="_Toc28990207" w:history="1">
+      <w:hyperlink w:anchor="_Toc29160339" w:history="1">
         <w:r>
           <w:rPr>
             <w:rStyle w:val="Hyperlink"/>
@@ -1303,7 +1330,7 @@
             <w:noProof/>
             <w:webHidden/>
           </w:rPr>
-          <w:instrText xml:space="preserve"> PAGEREF _Toc28990207 \h </w:instrText>
+          <w:instrText xml:space="preserve"> PAGEREF _Toc29160339 \h </w:instrText>
         </w:r>
         <w:r>
           <w:rPr>
@@ -1351,13 +1378,13 @@
           <w:lang w:eastAsia="pt-PT"/>
         </w:rPr>
       </w:pPr>
-      <w:hyperlink w:anchor="_Toc28990208" w:history="1">
+      <w:hyperlink w:anchor="_Toc29160340" w:history="1">
         <w:r>
           <w:rPr>
             <w:rStyle w:val="Hyperlink"/>
             <w:noProof/>
           </w:rPr>
-          <w:t>3. Sistema - Hardware</w:t>
+          <w:t>3. Hardware</w:t>
         </w:r>
         <w:r>
           <w:rPr>
@@ -1378,7 +1405,7 @@
             <w:noProof/>
             <w:webHidden/>
           </w:rPr>
-          <w:instrText xml:space="preserve"> PAGEREF _Toc28990208 \h </w:instrText>
+          <w:instrText xml:space="preserve"> PAGEREF _Toc29160340 \h </w:instrText>
         </w:r>
         <w:r>
           <w:rPr>
@@ -1424,7 +1451,7 @@
           <w:lang w:eastAsia="pt-PT"/>
         </w:rPr>
       </w:pPr>
-      <w:hyperlink w:anchor="_Toc28990209" w:history="1">
+      <w:hyperlink w:anchor="_Toc29160341" w:history="1">
         <w:r>
           <w:rPr>
             <w:rStyle w:val="Hyperlink"/>
@@ -1451,7 +1478,7 @@
             <w:noProof/>
             <w:webHidden/>
           </w:rPr>
-          <w:instrText xml:space="preserve"> PAGEREF _Toc28990209 \h </w:instrText>
+          <w:instrText xml:space="preserve"> PAGEREF _Toc29160341 \h </w:instrText>
         </w:r>
         <w:r>
           <w:rPr>
@@ -1497,7 +1524,7 @@
           <w:lang w:eastAsia="pt-PT"/>
         </w:rPr>
       </w:pPr>
-      <w:hyperlink w:anchor="_Toc28990210" w:history="1">
+      <w:hyperlink w:anchor="_Toc29160342" w:history="1">
         <w:r>
           <w:rPr>
             <w:rStyle w:val="Hyperlink"/>
@@ -1524,7 +1551,7 @@
             <w:noProof/>
             <w:webHidden/>
           </w:rPr>
-          <w:instrText xml:space="preserve"> PAGEREF _Toc28990210 \h </w:instrText>
+          <w:instrText xml:space="preserve"> PAGEREF _Toc29160342 \h </w:instrText>
         </w:r>
         <w:r>
           <w:rPr>
@@ -1570,7 +1597,7 @@
           <w:lang w:eastAsia="pt-PT"/>
         </w:rPr>
       </w:pPr>
-      <w:hyperlink w:anchor="_Toc28990211" w:history="1">
+      <w:hyperlink w:anchor="_Toc29160343" w:history="1">
         <w:r>
           <w:rPr>
             <w:rStyle w:val="Hyperlink"/>
@@ -1597,7 +1624,7 @@
             <w:noProof/>
             <w:webHidden/>
           </w:rPr>
-          <w:instrText xml:space="preserve"> PAGEREF _Toc28990211 \h </w:instrText>
+          <w:instrText xml:space="preserve"> PAGEREF _Toc29160343 \h </w:instrText>
         </w:r>
         <w:r>
           <w:rPr>
@@ -1643,7 +1670,7 @@
           <w:lang w:eastAsia="pt-PT"/>
         </w:rPr>
       </w:pPr>
-      <w:hyperlink w:anchor="_Toc28990212" w:history="1">
+      <w:hyperlink w:anchor="_Toc29160344" w:history="1">
         <w:r>
           <w:rPr>
             <w:rStyle w:val="Hyperlink"/>
@@ -1670,7 +1697,7 @@
             <w:noProof/>
             <w:webHidden/>
           </w:rPr>
-          <w:instrText xml:space="preserve"> PAGEREF _Toc28990212 \h </w:instrText>
+          <w:instrText xml:space="preserve"> PAGEREF _Toc29160344 \h </w:instrText>
         </w:r>
         <w:r>
           <w:rPr>
@@ -1716,12 +1743,11 @@
           <w:lang w:eastAsia="pt-PT"/>
         </w:rPr>
       </w:pPr>
-      <w:hyperlink w:anchor="_Toc28990213" w:history="1">
+      <w:hyperlink w:anchor="_Toc29160345" w:history="1">
         <w:r>
           <w:rPr>
             <w:rStyle w:val="Hyperlink"/>
             <w:noProof/>
-            <w:lang w:val="en-US"/>
           </w:rPr>
           <w:t>3.5 Sensor BMP280</w:t>
         </w:r>
@@ -1744,7 +1770,7 @@
             <w:noProof/>
             <w:webHidden/>
           </w:rPr>
-          <w:instrText xml:space="preserve"> PAGEREF _Toc28990213 \h </w:instrText>
+          <w:instrText xml:space="preserve"> PAGEREF _Toc29160345 \h </w:instrText>
         </w:r>
         <w:r>
           <w:rPr>
@@ -1790,7 +1816,7 @@
           <w:lang w:eastAsia="pt-PT"/>
         </w:rPr>
       </w:pPr>
-      <w:hyperlink w:anchor="_Toc28990214" w:history="1">
+      <w:hyperlink w:anchor="_Toc29160346" w:history="1">
         <w:r>
           <w:rPr>
             <w:rStyle w:val="Hyperlink"/>
@@ -1817,7 +1843,7 @@
             <w:noProof/>
             <w:webHidden/>
           </w:rPr>
-          <w:instrText xml:space="preserve"> PAGEREF _Toc28990214 \h </w:instrText>
+          <w:instrText xml:space="preserve"> PAGEREF _Toc29160346 \h </w:instrText>
         </w:r>
         <w:r>
           <w:rPr>
@@ -1865,13 +1891,13 @@
           <w:lang w:eastAsia="pt-PT"/>
         </w:rPr>
       </w:pPr>
-      <w:hyperlink w:anchor="_Toc28990215" w:history="1">
+      <w:hyperlink w:anchor="_Toc29160347" w:history="1">
         <w:r>
           <w:rPr>
             <w:rStyle w:val="Hyperlink"/>
             <w:noProof/>
           </w:rPr>
-          <w:t>4. Aplicação - Software</w:t>
+          <w:t>4. Middleware e Software</w:t>
         </w:r>
         <w:r>
           <w:rPr>
@@ -1892,7 +1918,7 @@
             <w:noProof/>
             <w:webHidden/>
           </w:rPr>
-          <w:instrText xml:space="preserve"> PAGEREF _Toc28990215 \h </w:instrText>
+          <w:instrText xml:space="preserve"> PAGEREF _Toc29160347 \h </w:instrText>
         </w:r>
         <w:r>
           <w:rPr>
@@ -1913,6 +1939,447 @@
             <w:webHidden/>
           </w:rPr>
           <w:t>12</w:t>
+        </w:r>
+        <w:r>
+          <w:rPr>
+            <w:noProof/>
+            <w:webHidden/>
+          </w:rPr>
+          <w:fldChar w:fldCharType="end"/>
+        </w:r>
+      </w:hyperlink>
+    </w:p>
+    <w:p>
+      <w:pPr>
+        <w:pStyle w:val="Sumrio2"/>
+        <w:tabs>
+          <w:tab w:val="right" w:leader="dot" w:pos="8494"/>
+        </w:tabs>
+        <w:rPr>
+          <w:rFonts w:eastAsiaTheme="minorEastAsia"/>
+          <w:smallCaps w:val="0"/>
+          <w:noProof/>
+          <w:sz w:val="22"/>
+          <w:szCs w:val="22"/>
+          <w:lang w:eastAsia="pt-PT"/>
+        </w:rPr>
+      </w:pPr>
+      <w:hyperlink w:anchor="_Toc29160348" w:history="1">
+        <w:r>
+          <w:rPr>
+            <w:rStyle w:val="Hyperlink"/>
+            <w:noProof/>
+          </w:rPr>
+          <w:t>4.1 Arquitetura da Aplicação</w:t>
+        </w:r>
+        <w:r>
+          <w:rPr>
+            <w:noProof/>
+            <w:webHidden/>
+          </w:rPr>
+          <w:tab/>
+        </w:r>
+        <w:r>
+          <w:rPr>
+            <w:noProof/>
+            <w:webHidden/>
+          </w:rPr>
+          <w:fldChar w:fldCharType="begin"/>
+        </w:r>
+        <w:r>
+          <w:rPr>
+            <w:noProof/>
+            <w:webHidden/>
+          </w:rPr>
+          <w:instrText xml:space="preserve"> PAGEREF _Toc29160348 \h </w:instrText>
+        </w:r>
+        <w:r>
+          <w:rPr>
+            <w:noProof/>
+            <w:webHidden/>
+          </w:rPr>
+        </w:r>
+        <w:r>
+          <w:rPr>
+            <w:noProof/>
+            <w:webHidden/>
+          </w:rPr>
+          <w:fldChar w:fldCharType="separate"/>
+        </w:r>
+        <w:r>
+          <w:rPr>
+            <w:noProof/>
+            <w:webHidden/>
+          </w:rPr>
+          <w:t>12</w:t>
+        </w:r>
+        <w:r>
+          <w:rPr>
+            <w:noProof/>
+            <w:webHidden/>
+          </w:rPr>
+          <w:fldChar w:fldCharType="end"/>
+        </w:r>
+      </w:hyperlink>
+    </w:p>
+    <w:p>
+      <w:pPr>
+        <w:pStyle w:val="Sumrio2"/>
+        <w:tabs>
+          <w:tab w:val="right" w:leader="dot" w:pos="8494"/>
+        </w:tabs>
+        <w:rPr>
+          <w:rFonts w:eastAsiaTheme="minorEastAsia"/>
+          <w:smallCaps w:val="0"/>
+          <w:noProof/>
+          <w:sz w:val="22"/>
+          <w:szCs w:val="22"/>
+          <w:lang w:eastAsia="pt-PT"/>
+        </w:rPr>
+      </w:pPr>
+      <w:hyperlink w:anchor="_Toc29160349" w:history="1">
+        <w:r>
+          <w:rPr>
+            <w:rStyle w:val="Hyperlink"/>
+            <w:noProof/>
+          </w:rPr>
+          <w:t>4.2 Middleware</w:t>
+        </w:r>
+        <w:r>
+          <w:rPr>
+            <w:noProof/>
+            <w:webHidden/>
+          </w:rPr>
+          <w:tab/>
+        </w:r>
+        <w:r>
+          <w:rPr>
+            <w:noProof/>
+            <w:webHidden/>
+          </w:rPr>
+          <w:fldChar w:fldCharType="begin"/>
+        </w:r>
+        <w:r>
+          <w:rPr>
+            <w:noProof/>
+            <w:webHidden/>
+          </w:rPr>
+          <w:instrText xml:space="preserve"> PAGEREF _Toc29160349 \h </w:instrText>
+        </w:r>
+        <w:r>
+          <w:rPr>
+            <w:noProof/>
+            <w:webHidden/>
+          </w:rPr>
+        </w:r>
+        <w:r>
+          <w:rPr>
+            <w:noProof/>
+            <w:webHidden/>
+          </w:rPr>
+          <w:fldChar w:fldCharType="separate"/>
+        </w:r>
+        <w:r>
+          <w:rPr>
+            <w:noProof/>
+            <w:webHidden/>
+          </w:rPr>
+          <w:t>13</w:t>
+        </w:r>
+        <w:r>
+          <w:rPr>
+            <w:noProof/>
+            <w:webHidden/>
+          </w:rPr>
+          <w:fldChar w:fldCharType="end"/>
+        </w:r>
+      </w:hyperlink>
+    </w:p>
+    <w:p>
+      <w:pPr>
+        <w:pStyle w:val="Sumrio2"/>
+        <w:tabs>
+          <w:tab w:val="right" w:leader="dot" w:pos="8494"/>
+        </w:tabs>
+        <w:rPr>
+          <w:rFonts w:eastAsiaTheme="minorEastAsia"/>
+          <w:smallCaps w:val="0"/>
+          <w:noProof/>
+          <w:sz w:val="22"/>
+          <w:szCs w:val="22"/>
+          <w:lang w:eastAsia="pt-PT"/>
+        </w:rPr>
+      </w:pPr>
+      <w:hyperlink w:anchor="_Toc29160350" w:history="1">
+        <w:r>
+          <w:rPr>
+            <w:rStyle w:val="Hyperlink"/>
+            <w:noProof/>
+          </w:rPr>
+          <w:t>4.3 Software – A Aplicação</w:t>
+        </w:r>
+        <w:r>
+          <w:rPr>
+            <w:noProof/>
+            <w:webHidden/>
+          </w:rPr>
+          <w:tab/>
+        </w:r>
+        <w:r>
+          <w:rPr>
+            <w:noProof/>
+            <w:webHidden/>
+          </w:rPr>
+          <w:fldChar w:fldCharType="begin"/>
+        </w:r>
+        <w:r>
+          <w:rPr>
+            <w:noProof/>
+            <w:webHidden/>
+          </w:rPr>
+          <w:instrText xml:space="preserve"> PAGEREF _Toc29160350 \h </w:instrText>
+        </w:r>
+        <w:r>
+          <w:rPr>
+            <w:noProof/>
+            <w:webHidden/>
+          </w:rPr>
+        </w:r>
+        <w:r>
+          <w:rPr>
+            <w:noProof/>
+            <w:webHidden/>
+          </w:rPr>
+          <w:fldChar w:fldCharType="separate"/>
+        </w:r>
+        <w:r>
+          <w:rPr>
+            <w:noProof/>
+            <w:webHidden/>
+          </w:rPr>
+          <w:t>13</w:t>
+        </w:r>
+        <w:r>
+          <w:rPr>
+            <w:noProof/>
+            <w:webHidden/>
+          </w:rPr>
+          <w:fldChar w:fldCharType="end"/>
+        </w:r>
+      </w:hyperlink>
+    </w:p>
+    <w:p>
+      <w:pPr>
+        <w:pStyle w:val="Sumrio3"/>
+        <w:tabs>
+          <w:tab w:val="right" w:leader="dot" w:pos="8494"/>
+        </w:tabs>
+        <w:rPr>
+          <w:rFonts w:eastAsiaTheme="minorEastAsia"/>
+          <w:i w:val="0"/>
+          <w:iCs w:val="0"/>
+          <w:noProof/>
+          <w:sz w:val="22"/>
+          <w:szCs w:val="22"/>
+          <w:lang w:eastAsia="pt-PT"/>
+        </w:rPr>
+      </w:pPr>
+      <w:hyperlink w:anchor="_Toc29160351" w:history="1">
+        <w:r>
+          <w:rPr>
+            <w:rStyle w:val="Hyperlink"/>
+            <w:noProof/>
+          </w:rPr>
+          <w:t>4.3.1 Algoritmo da Aplicação - Geral</w:t>
+        </w:r>
+        <w:r>
+          <w:rPr>
+            <w:noProof/>
+            <w:webHidden/>
+          </w:rPr>
+          <w:tab/>
+        </w:r>
+        <w:r>
+          <w:rPr>
+            <w:noProof/>
+            <w:webHidden/>
+          </w:rPr>
+          <w:fldChar w:fldCharType="begin"/>
+        </w:r>
+        <w:r>
+          <w:rPr>
+            <w:noProof/>
+            <w:webHidden/>
+          </w:rPr>
+          <w:instrText xml:space="preserve"> PAGEREF _Toc29160351 \h </w:instrText>
+        </w:r>
+        <w:r>
+          <w:rPr>
+            <w:noProof/>
+            <w:webHidden/>
+          </w:rPr>
+        </w:r>
+        <w:r>
+          <w:rPr>
+            <w:noProof/>
+            <w:webHidden/>
+          </w:rPr>
+          <w:fldChar w:fldCharType="separate"/>
+        </w:r>
+        <w:r>
+          <w:rPr>
+            <w:noProof/>
+            <w:webHidden/>
+          </w:rPr>
+          <w:t>14</w:t>
+        </w:r>
+        <w:r>
+          <w:rPr>
+            <w:noProof/>
+            <w:webHidden/>
+          </w:rPr>
+          <w:fldChar w:fldCharType="end"/>
+        </w:r>
+      </w:hyperlink>
+    </w:p>
+    <w:p>
+      <w:pPr>
+        <w:pStyle w:val="Sumrio3"/>
+        <w:tabs>
+          <w:tab w:val="right" w:leader="dot" w:pos="8494"/>
+        </w:tabs>
+        <w:rPr>
+          <w:rFonts w:eastAsiaTheme="minorEastAsia"/>
+          <w:i w:val="0"/>
+          <w:iCs w:val="0"/>
+          <w:noProof/>
+          <w:sz w:val="22"/>
+          <w:szCs w:val="22"/>
+          <w:lang w:eastAsia="pt-PT"/>
+        </w:rPr>
+      </w:pPr>
+      <w:hyperlink w:anchor="_Toc29160352" w:history="1">
+        <w:r>
+          <w:rPr>
+            <w:rStyle w:val="Hyperlink"/>
+            <w:noProof/>
+          </w:rPr>
+          <w:t>4.3.2 Algoritmo da Aplicação – Mudança de Estados</w:t>
+        </w:r>
+        <w:r>
+          <w:rPr>
+            <w:noProof/>
+            <w:webHidden/>
+          </w:rPr>
+          <w:tab/>
+        </w:r>
+        <w:r>
+          <w:rPr>
+            <w:noProof/>
+            <w:webHidden/>
+          </w:rPr>
+          <w:fldChar w:fldCharType="begin"/>
+        </w:r>
+        <w:r>
+          <w:rPr>
+            <w:noProof/>
+            <w:webHidden/>
+          </w:rPr>
+          <w:instrText xml:space="preserve"> PAGEREF _Toc29160352 \h </w:instrText>
+        </w:r>
+        <w:r>
+          <w:rPr>
+            <w:noProof/>
+            <w:webHidden/>
+          </w:rPr>
+        </w:r>
+        <w:r>
+          <w:rPr>
+            <w:noProof/>
+            <w:webHidden/>
+          </w:rPr>
+          <w:fldChar w:fldCharType="separate"/>
+        </w:r>
+        <w:r>
+          <w:rPr>
+            <w:noProof/>
+            <w:webHidden/>
+          </w:rPr>
+          <w:t>16</w:t>
+        </w:r>
+        <w:r>
+          <w:rPr>
+            <w:noProof/>
+            <w:webHidden/>
+          </w:rPr>
+          <w:fldChar w:fldCharType="end"/>
+        </w:r>
+      </w:hyperlink>
+    </w:p>
+    <w:p>
+      <w:pPr>
+        <w:pStyle w:val="Sumrio3"/>
+        <w:tabs>
+          <w:tab w:val="right" w:leader="dot" w:pos="8494"/>
+        </w:tabs>
+        <w:rPr>
+          <w:rFonts w:eastAsiaTheme="minorEastAsia"/>
+          <w:i w:val="0"/>
+          <w:iCs w:val="0"/>
+          <w:noProof/>
+          <w:sz w:val="22"/>
+          <w:szCs w:val="22"/>
+          <w:lang w:eastAsia="pt-PT"/>
+        </w:rPr>
+      </w:pPr>
+      <w:hyperlink w:anchor="_Toc29160353" w:history="1">
+        <w:r>
+          <w:rPr>
+            <w:rStyle w:val="Hyperlink"/>
+            <w:noProof/>
+          </w:rPr>
+          <w:t>4.3.3 Algoritmo da Aplicação – Menu de Manutenção</w:t>
+        </w:r>
+        <w:r>
+          <w:rPr>
+            <w:noProof/>
+            <w:webHidden/>
+          </w:rPr>
+          <w:tab/>
+        </w:r>
+        <w:r>
+          <w:rPr>
+            <w:noProof/>
+            <w:webHidden/>
+          </w:rPr>
+          <w:fldChar w:fldCharType="begin"/>
+        </w:r>
+        <w:r>
+          <w:rPr>
+            <w:noProof/>
+            <w:webHidden/>
+          </w:rPr>
+          <w:instrText xml:space="preserve"> PAGEREF _Toc29160353 \h </w:instrText>
+        </w:r>
+        <w:r>
+          <w:rPr>
+            <w:noProof/>
+            <w:webHidden/>
+          </w:rPr>
+        </w:r>
+        <w:r>
+          <w:rPr>
+            <w:noProof/>
+            <w:webHidden/>
+          </w:rPr>
+          <w:fldChar w:fldCharType="separate"/>
+        </w:r>
+        <w:r>
+          <w:rPr>
+            <w:noProof/>
+            <w:webHidden/>
+          </w:rPr>
+          <w:t>17</w:t>
         </w:r>
         <w:r>
           <w:rPr>
@@ -1940,7 +2407,7 @@
           <w:lang w:eastAsia="pt-PT"/>
         </w:rPr>
       </w:pPr>
-      <w:hyperlink w:anchor="_Toc28990216" w:history="1">
+      <w:hyperlink w:anchor="_Toc29160354" w:history="1">
         <w:r>
           <w:rPr>
             <w:rStyle w:val="Hyperlink"/>
@@ -1967,7 +2434,7 @@
             <w:noProof/>
             <w:webHidden/>
           </w:rPr>
-          <w:instrText xml:space="preserve"> PAGEREF _Toc28990216 \h </w:instrText>
+          <w:instrText xml:space="preserve"> PAGEREF _Toc29160354 \h </w:instrText>
         </w:r>
         <w:r>
           <w:rPr>
@@ -1987,7 +2454,7 @@
             <w:noProof/>
             <w:webHidden/>
           </w:rPr>
-          <w:t>13</w:t>
+          <w:t>19</w:t>
         </w:r>
         <w:r>
           <w:rPr>
@@ -2015,7 +2482,7 @@
           <w:lang w:eastAsia="pt-PT"/>
         </w:rPr>
       </w:pPr>
-      <w:hyperlink w:anchor="_Toc28990217" w:history="1">
+      <w:hyperlink w:anchor="_Toc29160355" w:history="1">
         <w:r>
           <w:rPr>
             <w:rStyle w:val="Hyperlink"/>
@@ -2043,7 +2510,7 @@
             <w:noProof/>
             <w:webHidden/>
           </w:rPr>
-          <w:instrText xml:space="preserve"> PAGEREF _Toc28990217 \h </w:instrText>
+          <w:instrText xml:space="preserve"> PAGEREF _Toc29160355 \h </w:instrText>
         </w:r>
         <w:r>
           <w:rPr>
@@ -2063,7 +2530,7 @@
             <w:noProof/>
             <w:webHidden/>
           </w:rPr>
-          <w:t>14</w:t>
+          <w:t>20</w:t>
         </w:r>
         <w:r>
           <w:rPr>
@@ -2109,12 +2576,12 @@
       <w:pPr>
         <w:pStyle w:val="Ttulo1"/>
       </w:pPr>
-      <w:bookmarkStart w:id="4" w:name="_Toc28990202"/>
+      <w:bookmarkStart w:id="5" w:name="_Toc29160334"/>
       <w:r>
         <w:lastRenderedPageBreak/>
         <w:t>Lista de Figuras</w:t>
       </w:r>
-      <w:bookmarkEnd w:id="4"/>
+      <w:bookmarkEnd w:id="5"/>
     </w:p>
     <w:p/>
     <w:p>
@@ -2156,7 +2623,7 @@
         </w:rPr>
         <w:fldChar w:fldCharType="separate"/>
       </w:r>
-      <w:hyperlink w:anchor="_Toc28990170" w:history="1">
+      <w:hyperlink w:anchor="_Toc29158679" w:history="1">
         <w:r>
           <w:rPr>
             <w:rStyle w:val="Hyperlink"/>
@@ -2183,7 +2650,7 @@
             <w:noProof/>
             <w:webHidden/>
           </w:rPr>
-          <w:instrText xml:space="preserve"> PAGEREF _Toc28990170 \h </w:instrText>
+          <w:instrText xml:space="preserve"> PAGEREF _Toc29158679 \h </w:instrText>
         </w:r>
         <w:r>
           <w:rPr>
@@ -2226,7 +2693,7 @@
           <w:lang w:eastAsia="pt-PT"/>
         </w:rPr>
       </w:pPr>
-      <w:hyperlink w:anchor="_Toc28990171" w:history="1">
+      <w:hyperlink w:anchor="_Toc29158680" w:history="1">
         <w:r>
           <w:rPr>
             <w:rStyle w:val="Hyperlink"/>
@@ -2253,7 +2720,7 @@
             <w:noProof/>
             <w:webHidden/>
           </w:rPr>
-          <w:instrText xml:space="preserve"> PAGEREF _Toc28990171 \h </w:instrText>
+          <w:instrText xml:space="preserve"> PAGEREF _Toc29158680 \h </w:instrText>
         </w:r>
         <w:r>
           <w:rPr>
@@ -2296,7 +2763,7 @@
           <w:lang w:eastAsia="pt-PT"/>
         </w:rPr>
       </w:pPr>
-      <w:hyperlink w:anchor="_Toc28990172" w:history="1">
+      <w:hyperlink w:anchor="_Toc29158681" w:history="1">
         <w:r>
           <w:rPr>
             <w:rStyle w:val="Hyperlink"/>
@@ -2323,7 +2790,7 @@
             <w:noProof/>
             <w:webHidden/>
           </w:rPr>
-          <w:instrText xml:space="preserve"> PAGEREF _Toc28990172 \h </w:instrText>
+          <w:instrText xml:space="preserve"> PAGEREF _Toc29158681 \h </w:instrText>
         </w:r>
         <w:r>
           <w:rPr>
@@ -2366,7 +2833,7 @@
           <w:lang w:eastAsia="pt-PT"/>
         </w:rPr>
       </w:pPr>
-      <w:hyperlink w:anchor="_Toc28990173" w:history="1">
+      <w:hyperlink w:anchor="_Toc29158682" w:history="1">
         <w:r>
           <w:rPr>
             <w:rStyle w:val="Hyperlink"/>
@@ -2393,7 +2860,7 @@
             <w:noProof/>
             <w:webHidden/>
           </w:rPr>
-          <w:instrText xml:space="preserve"> PAGEREF _Toc28990173 \h </w:instrText>
+          <w:instrText xml:space="preserve"> PAGEREF _Toc29158682 \h </w:instrText>
         </w:r>
         <w:r>
           <w:rPr>
@@ -2436,7 +2903,7 @@
           <w:lang w:eastAsia="pt-PT"/>
         </w:rPr>
       </w:pPr>
-      <w:hyperlink w:anchor="_Toc28990174" w:history="1">
+      <w:hyperlink w:anchor="_Toc29158683" w:history="1">
         <w:r>
           <w:rPr>
             <w:rStyle w:val="Hyperlink"/>
@@ -2463,7 +2930,7 @@
             <w:noProof/>
             <w:webHidden/>
           </w:rPr>
-          <w:instrText xml:space="preserve"> PAGEREF _Toc28990174 \h </w:instrText>
+          <w:instrText xml:space="preserve"> PAGEREF _Toc29158683 \h </w:instrText>
         </w:r>
         <w:r>
           <w:rPr>
@@ -2506,7 +2973,7 @@
           <w:lang w:eastAsia="pt-PT"/>
         </w:rPr>
       </w:pPr>
-      <w:hyperlink w:anchor="_Toc28990175" w:history="1">
+      <w:hyperlink w:anchor="_Toc29158684" w:history="1">
         <w:r>
           <w:rPr>
             <w:rStyle w:val="Hyperlink"/>
@@ -2533,7 +3000,7 @@
             <w:noProof/>
             <w:webHidden/>
           </w:rPr>
-          <w:instrText xml:space="preserve"> PAGEREF _Toc28990175 \h </w:instrText>
+          <w:instrText xml:space="preserve"> PAGEREF _Toc29158684 \h </w:instrText>
         </w:r>
         <w:r>
           <w:rPr>
@@ -2576,7 +3043,7 @@
           <w:lang w:eastAsia="pt-PT"/>
         </w:rPr>
       </w:pPr>
-      <w:hyperlink w:anchor="_Toc28990176" w:history="1">
+      <w:hyperlink w:anchor="_Toc29158685" w:history="1">
         <w:r>
           <w:rPr>
             <w:rStyle w:val="Hyperlink"/>
@@ -2603,7 +3070,7 @@
             <w:noProof/>
             <w:webHidden/>
           </w:rPr>
-          <w:instrText xml:space="preserve"> PAGEREF _Toc28990176 \h </w:instrText>
+          <w:instrText xml:space="preserve"> PAGEREF _Toc29158685 \h </w:instrText>
         </w:r>
         <w:r>
           <w:rPr>
@@ -2646,7 +3113,7 @@
           <w:lang w:eastAsia="pt-PT"/>
         </w:rPr>
       </w:pPr>
-      <w:hyperlink w:anchor="_Toc28990177" w:history="1">
+      <w:hyperlink w:anchor="_Toc29158686" w:history="1">
         <w:r>
           <w:rPr>
             <w:rStyle w:val="Hyperlink"/>
@@ -2673,7 +3140,7 @@
             <w:noProof/>
             <w:webHidden/>
           </w:rPr>
-          <w:instrText xml:space="preserve"> PAGEREF _Toc28990177 \h </w:instrText>
+          <w:instrText xml:space="preserve"> PAGEREF _Toc29158686 \h </w:instrText>
         </w:r>
         <w:r>
           <w:rPr>
@@ -2716,7 +3183,7 @@
           <w:lang w:eastAsia="pt-PT"/>
         </w:rPr>
       </w:pPr>
-      <w:hyperlink w:anchor="_Toc28990178" w:history="1">
+      <w:hyperlink w:anchor="_Toc29158687" w:history="1">
         <w:r>
           <w:rPr>
             <w:rStyle w:val="Hyperlink"/>
@@ -2743,7 +3210,7 @@
             <w:noProof/>
             <w:webHidden/>
           </w:rPr>
-          <w:instrText xml:space="preserve"> PAGEREF _Toc28990178 \h </w:instrText>
+          <w:instrText xml:space="preserve"> PAGEREF _Toc29158687 \h </w:instrText>
         </w:r>
         <w:r>
           <w:rPr>
@@ -2786,7 +3253,7 @@
           <w:lang w:eastAsia="pt-PT"/>
         </w:rPr>
       </w:pPr>
-      <w:hyperlink w:anchor="_Toc28990179" w:history="1">
+      <w:hyperlink w:anchor="_Toc29158688" w:history="1">
         <w:r>
           <w:rPr>
             <w:rStyle w:val="Hyperlink"/>
@@ -2813,7 +3280,7 @@
             <w:noProof/>
             <w:webHidden/>
           </w:rPr>
-          <w:instrText xml:space="preserve"> PAGEREF _Toc28990179 \h </w:instrText>
+          <w:instrText xml:space="preserve"> PAGEREF _Toc29158688 \h </w:instrText>
         </w:r>
         <w:r>
           <w:rPr>
@@ -2856,7 +3323,7 @@
           <w:lang w:eastAsia="pt-PT"/>
         </w:rPr>
       </w:pPr>
-      <w:hyperlink w:anchor="_Toc28990180" w:history="1">
+      <w:hyperlink w:anchor="_Toc29158689" w:history="1">
         <w:r>
           <w:rPr>
             <w:rStyle w:val="Hyperlink"/>
@@ -2883,7 +3350,7 @@
             <w:noProof/>
             <w:webHidden/>
           </w:rPr>
-          <w:instrText xml:space="preserve"> PAGEREF _Toc28990180 \h </w:instrText>
+          <w:instrText xml:space="preserve"> PAGEREF _Toc29158689 \h </w:instrText>
         </w:r>
         <w:r>
           <w:rPr>
@@ -2926,12 +3393,11 @@
           <w:lang w:eastAsia="pt-PT"/>
         </w:rPr>
       </w:pPr>
-      <w:hyperlink w:anchor="_Toc28990181" w:history="1">
+      <w:hyperlink w:anchor="_Toc29158690" w:history="1">
         <w:r>
           <w:rPr>
             <w:rStyle w:val="Hyperlink"/>
             <w:noProof/>
-            <w:lang w:val="en-US"/>
           </w:rPr>
           <w:t>Figura 12 - Step-up</w:t>
         </w:r>
@@ -2954,7 +3420,7 @@
             <w:noProof/>
             <w:webHidden/>
           </w:rPr>
-          <w:instrText xml:space="preserve"> PAGEREF _Toc28990181 \h </w:instrText>
+          <w:instrText xml:space="preserve"> PAGEREF _Toc29158690 \h </w:instrText>
         </w:r>
         <w:r>
           <w:rPr>
@@ -2997,7 +3463,7 @@
           <w:lang w:eastAsia="pt-PT"/>
         </w:rPr>
       </w:pPr>
-      <w:hyperlink w:anchor="_Toc28990182" w:history="1">
+      <w:hyperlink w:anchor="_Toc29158691" w:history="1">
         <w:r>
           <w:rPr>
             <w:rStyle w:val="Hyperlink"/>
@@ -3024,7 +3490,7 @@
             <w:noProof/>
             <w:webHidden/>
           </w:rPr>
-          <w:instrText xml:space="preserve"> PAGEREF _Toc28990182 \h </w:instrText>
+          <w:instrText xml:space="preserve"> PAGEREF _Toc29158691 \h </w:instrText>
         </w:r>
         <w:r>
           <w:rPr>
@@ -3067,7 +3533,7 @@
           <w:lang w:eastAsia="pt-PT"/>
         </w:rPr>
       </w:pPr>
-      <w:hyperlink w:anchor="_Toc28990183" w:history="1">
+      <w:hyperlink w:anchor="_Toc29158692" w:history="1">
         <w:r>
           <w:rPr>
             <w:rStyle w:val="Hyperlink"/>
@@ -3094,7 +3560,7 @@
             <w:noProof/>
             <w:webHidden/>
           </w:rPr>
-          <w:instrText xml:space="preserve"> PAGEREF _Toc28990183 \h </w:instrText>
+          <w:instrText xml:space="preserve"> PAGEREF _Toc29158692 \h </w:instrText>
         </w:r>
         <w:r>
           <w:rPr>
@@ -3137,13 +3603,13 @@
           <w:lang w:eastAsia="pt-PT"/>
         </w:rPr>
       </w:pPr>
-      <w:hyperlink w:anchor="_Toc28990184" w:history="1">
+      <w:hyperlink w:anchor="_Toc29158693" w:history="1">
         <w:r>
           <w:rPr>
             <w:rStyle w:val="Hyperlink"/>
             <w:noProof/>
           </w:rPr>
-          <w:t>Figura 15 - Esquema Elétrico do sistema</w:t>
+          <w:t>Figura 15 - Esquema Elétrico do Sistema</w:t>
         </w:r>
         <w:r>
           <w:rPr>
@@ -3164,7 +3630,7 @@
             <w:noProof/>
             <w:webHidden/>
           </w:rPr>
-          <w:instrText xml:space="preserve"> PAGEREF _Toc28990184 \h </w:instrText>
+          <w:instrText xml:space="preserve"> PAGEREF _Toc29158693 \h </w:instrText>
         </w:r>
         <w:r>
           <w:rPr>
@@ -3185,6 +3651,356 @@
             <w:webHidden/>
           </w:rPr>
           <w:t>11</w:t>
+        </w:r>
+        <w:r>
+          <w:rPr>
+            <w:noProof/>
+            <w:webHidden/>
+          </w:rPr>
+          <w:fldChar w:fldCharType="end"/>
+        </w:r>
+      </w:hyperlink>
+    </w:p>
+    <w:p>
+      <w:pPr>
+        <w:pStyle w:val="ndicedeilustraes"/>
+        <w:tabs>
+          <w:tab w:val="right" w:leader="dot" w:pos="8494"/>
+        </w:tabs>
+        <w:rPr>
+          <w:rFonts w:asciiTheme="minorHAnsi" w:eastAsiaTheme="minorEastAsia" w:hAnsiTheme="minorHAnsi"/>
+          <w:noProof/>
+          <w:lang w:eastAsia="pt-PT"/>
+        </w:rPr>
+      </w:pPr>
+      <w:hyperlink w:anchor="_Toc29158694" w:history="1">
+        <w:r>
+          <w:rPr>
+            <w:rStyle w:val="Hyperlink"/>
+            <w:noProof/>
+          </w:rPr>
+          <w:t>Figura 16 - Layout da aplicação por camadas</w:t>
+        </w:r>
+        <w:r>
+          <w:rPr>
+            <w:noProof/>
+            <w:webHidden/>
+          </w:rPr>
+          <w:tab/>
+        </w:r>
+        <w:r>
+          <w:rPr>
+            <w:noProof/>
+            <w:webHidden/>
+          </w:rPr>
+          <w:fldChar w:fldCharType="begin"/>
+        </w:r>
+        <w:r>
+          <w:rPr>
+            <w:noProof/>
+            <w:webHidden/>
+          </w:rPr>
+          <w:instrText xml:space="preserve"> PAGEREF _Toc29158694 \h </w:instrText>
+        </w:r>
+        <w:r>
+          <w:rPr>
+            <w:noProof/>
+            <w:webHidden/>
+          </w:rPr>
+        </w:r>
+        <w:r>
+          <w:rPr>
+            <w:noProof/>
+            <w:webHidden/>
+          </w:rPr>
+          <w:fldChar w:fldCharType="separate"/>
+        </w:r>
+        <w:r>
+          <w:rPr>
+            <w:noProof/>
+            <w:webHidden/>
+          </w:rPr>
+          <w:t>12</w:t>
+        </w:r>
+        <w:r>
+          <w:rPr>
+            <w:noProof/>
+            <w:webHidden/>
+          </w:rPr>
+          <w:fldChar w:fldCharType="end"/>
+        </w:r>
+      </w:hyperlink>
+    </w:p>
+    <w:p>
+      <w:pPr>
+        <w:pStyle w:val="ndicedeilustraes"/>
+        <w:tabs>
+          <w:tab w:val="right" w:leader="dot" w:pos="8494"/>
+        </w:tabs>
+        <w:rPr>
+          <w:rFonts w:asciiTheme="minorHAnsi" w:eastAsiaTheme="minorEastAsia" w:hAnsiTheme="minorHAnsi"/>
+          <w:noProof/>
+          <w:lang w:eastAsia="pt-PT"/>
+        </w:rPr>
+      </w:pPr>
+      <w:hyperlink w:anchor="_Toc29158695" w:history="1">
+        <w:r>
+          <w:rPr>
+            <w:rStyle w:val="Hyperlink"/>
+            <w:noProof/>
+          </w:rPr>
+          <w:t>Figura 17 - Estados possíveis da Aplicação</w:t>
+        </w:r>
+        <w:r>
+          <w:rPr>
+            <w:noProof/>
+            <w:webHidden/>
+          </w:rPr>
+          <w:tab/>
+        </w:r>
+        <w:r>
+          <w:rPr>
+            <w:noProof/>
+            <w:webHidden/>
+          </w:rPr>
+          <w:fldChar w:fldCharType="begin"/>
+        </w:r>
+        <w:r>
+          <w:rPr>
+            <w:noProof/>
+            <w:webHidden/>
+          </w:rPr>
+          <w:instrText xml:space="preserve"> PAGEREF _Toc29158695 \h </w:instrText>
+        </w:r>
+        <w:r>
+          <w:rPr>
+            <w:noProof/>
+            <w:webHidden/>
+          </w:rPr>
+        </w:r>
+        <w:r>
+          <w:rPr>
+            <w:noProof/>
+            <w:webHidden/>
+          </w:rPr>
+          <w:fldChar w:fldCharType="separate"/>
+        </w:r>
+        <w:r>
+          <w:rPr>
+            <w:noProof/>
+            <w:webHidden/>
+          </w:rPr>
+          <w:t>14</w:t>
+        </w:r>
+        <w:r>
+          <w:rPr>
+            <w:noProof/>
+            <w:webHidden/>
+          </w:rPr>
+          <w:fldChar w:fldCharType="end"/>
+        </w:r>
+      </w:hyperlink>
+    </w:p>
+    <w:p>
+      <w:pPr>
+        <w:pStyle w:val="ndicedeilustraes"/>
+        <w:tabs>
+          <w:tab w:val="right" w:leader="dot" w:pos="8494"/>
+        </w:tabs>
+        <w:rPr>
+          <w:rFonts w:asciiTheme="minorHAnsi" w:eastAsiaTheme="minorEastAsia" w:hAnsiTheme="minorHAnsi"/>
+          <w:noProof/>
+          <w:lang w:eastAsia="pt-PT"/>
+        </w:rPr>
+      </w:pPr>
+      <w:hyperlink w:anchor="_Toc29158696" w:history="1">
+        <w:r>
+          <w:rPr>
+            <w:rStyle w:val="Hyperlink"/>
+            <w:noProof/>
+          </w:rPr>
+          <w:t>Figura 18 - Algoritmo do estado de Inicialização</w:t>
+        </w:r>
+        <w:r>
+          <w:rPr>
+            <w:noProof/>
+            <w:webHidden/>
+          </w:rPr>
+          <w:tab/>
+        </w:r>
+        <w:r>
+          <w:rPr>
+            <w:noProof/>
+            <w:webHidden/>
+          </w:rPr>
+          <w:fldChar w:fldCharType="begin"/>
+        </w:r>
+        <w:r>
+          <w:rPr>
+            <w:noProof/>
+            <w:webHidden/>
+          </w:rPr>
+          <w:instrText xml:space="preserve"> PAGEREF _Toc29158696 \h </w:instrText>
+        </w:r>
+        <w:r>
+          <w:rPr>
+            <w:noProof/>
+            <w:webHidden/>
+          </w:rPr>
+        </w:r>
+        <w:r>
+          <w:rPr>
+            <w:noProof/>
+            <w:webHidden/>
+          </w:rPr>
+          <w:fldChar w:fldCharType="separate"/>
+        </w:r>
+        <w:r>
+          <w:rPr>
+            <w:noProof/>
+            <w:webHidden/>
+          </w:rPr>
+          <w:t>15</w:t>
+        </w:r>
+        <w:r>
+          <w:rPr>
+            <w:noProof/>
+            <w:webHidden/>
+          </w:rPr>
+          <w:fldChar w:fldCharType="end"/>
+        </w:r>
+      </w:hyperlink>
+    </w:p>
+    <w:p>
+      <w:pPr>
+        <w:pStyle w:val="ndicedeilustraes"/>
+        <w:tabs>
+          <w:tab w:val="right" w:leader="dot" w:pos="8494"/>
+        </w:tabs>
+        <w:rPr>
+          <w:rFonts w:asciiTheme="minorHAnsi" w:eastAsiaTheme="minorEastAsia" w:hAnsiTheme="minorHAnsi"/>
+          <w:noProof/>
+          <w:lang w:eastAsia="pt-PT"/>
+        </w:rPr>
+      </w:pPr>
+      <w:hyperlink w:anchor="_Toc29158697" w:history="1">
+        <w:r>
+          <w:rPr>
+            <w:rStyle w:val="Hyperlink"/>
+            <w:noProof/>
+          </w:rPr>
+          <w:t>Figura 19 - Algoritmo do estado Normal</w:t>
+        </w:r>
+        <w:r>
+          <w:rPr>
+            <w:noProof/>
+            <w:webHidden/>
+          </w:rPr>
+          <w:tab/>
+        </w:r>
+        <w:r>
+          <w:rPr>
+            <w:noProof/>
+            <w:webHidden/>
+          </w:rPr>
+          <w:fldChar w:fldCharType="begin"/>
+        </w:r>
+        <w:r>
+          <w:rPr>
+            <w:noProof/>
+            <w:webHidden/>
+          </w:rPr>
+          <w:instrText xml:space="preserve"> PAGEREF _Toc29158697 \h </w:instrText>
+        </w:r>
+        <w:r>
+          <w:rPr>
+            <w:noProof/>
+            <w:webHidden/>
+          </w:rPr>
+        </w:r>
+        <w:r>
+          <w:rPr>
+            <w:noProof/>
+            <w:webHidden/>
+          </w:rPr>
+          <w:fldChar w:fldCharType="separate"/>
+        </w:r>
+        <w:r>
+          <w:rPr>
+            <w:noProof/>
+            <w:webHidden/>
+          </w:rPr>
+          <w:t>15</w:t>
+        </w:r>
+        <w:r>
+          <w:rPr>
+            <w:noProof/>
+            <w:webHidden/>
+          </w:rPr>
+          <w:fldChar w:fldCharType="end"/>
+        </w:r>
+      </w:hyperlink>
+    </w:p>
+    <w:p>
+      <w:pPr>
+        <w:pStyle w:val="ndicedeilustraes"/>
+        <w:tabs>
+          <w:tab w:val="right" w:leader="dot" w:pos="8494"/>
+        </w:tabs>
+        <w:rPr>
+          <w:rFonts w:asciiTheme="minorHAnsi" w:eastAsiaTheme="minorEastAsia" w:hAnsiTheme="minorHAnsi"/>
+          <w:noProof/>
+          <w:lang w:eastAsia="pt-PT"/>
+        </w:rPr>
+      </w:pPr>
+      <w:hyperlink w:anchor="_Toc29158698" w:history="1">
+        <w:r>
+          <w:rPr>
+            <w:rStyle w:val="Hyperlink"/>
+            <w:noProof/>
+          </w:rPr>
+          <w:t>Figura 20 - Algoritmo do estado de Manutenção</w:t>
+        </w:r>
+        <w:r>
+          <w:rPr>
+            <w:noProof/>
+            <w:webHidden/>
+          </w:rPr>
+          <w:tab/>
+        </w:r>
+        <w:r>
+          <w:rPr>
+            <w:noProof/>
+            <w:webHidden/>
+          </w:rPr>
+          <w:fldChar w:fldCharType="begin"/>
+        </w:r>
+        <w:r>
+          <w:rPr>
+            <w:noProof/>
+            <w:webHidden/>
+          </w:rPr>
+          <w:instrText xml:space="preserve"> PAGEREF _Toc29158698 \h </w:instrText>
+        </w:r>
+        <w:r>
+          <w:rPr>
+            <w:noProof/>
+            <w:webHidden/>
+          </w:rPr>
+        </w:r>
+        <w:r>
+          <w:rPr>
+            <w:noProof/>
+            <w:webHidden/>
+          </w:rPr>
+          <w:fldChar w:fldCharType="separate"/>
+        </w:r>
+        <w:r>
+          <w:rPr>
+            <w:noProof/>
+            <w:webHidden/>
+          </w:rPr>
+          <w:t>16</w:t>
         </w:r>
         <w:r>
           <w:rPr>
@@ -3247,7 +4063,7 @@
       <w:pPr>
         <w:pStyle w:val="Ttulo1"/>
       </w:pPr>
-      <w:bookmarkStart w:id="5" w:name="_Toc28990203"/>
+      <w:bookmarkStart w:id="6" w:name="_Toc29160335"/>
       <w:r>
         <w:lastRenderedPageBreak/>
         <w:t>1.</w:t>
@@ -3255,7 +4071,7 @@
       <w:r>
         <w:t>Introdução</w:t>
       </w:r>
-      <w:bookmarkEnd w:id="5"/>
+      <w:bookmarkEnd w:id="6"/>
     </w:p>
     <w:p>
       <w:r>
@@ -3423,18 +4239,18 @@
         </w:numPr>
       </w:pPr>
       <w:r>
-        <w:t>Flash Memory;</w:t>
-      </w:r>
-    </w:p>
-    <w:p>
-      <w:bookmarkStart w:id="6" w:name="_GoBack"/>
-      <w:bookmarkEnd w:id="6"/>
-    </w:p>
+        <w:t xml:space="preserve">Memória </w:t>
+      </w:r>
+      <w:r>
+        <w:t>Flash;</w:t>
+      </w:r>
+    </w:p>
+    <w:p/>
     <w:p>
       <w:pPr>
         <w:pStyle w:val="Ttulo2"/>
       </w:pPr>
-      <w:bookmarkStart w:id="7" w:name="_Toc28990204"/>
+      <w:bookmarkStart w:id="7" w:name="_Toc29160336"/>
       <w:r>
         <w:t>1.</w:t>
       </w:r>
@@ -3506,7 +4322,7 @@
       <w:pPr>
         <w:pStyle w:val="Ttulo1"/>
       </w:pPr>
-      <w:bookmarkStart w:id="8" w:name="_Toc28990205"/>
+      <w:bookmarkStart w:id="8" w:name="_Toc29160337"/>
       <w:r>
         <w:lastRenderedPageBreak/>
         <w:t>2.</w:t>
@@ -3587,7 +4403,7 @@
       <w:pPr>
         <w:pStyle w:val="Ttulo2"/>
       </w:pPr>
-      <w:bookmarkStart w:id="9" w:name="_Toc28990206"/>
+      <w:bookmarkStart w:id="9" w:name="_Toc29160338"/>
       <w:r>
         <w:t xml:space="preserve">2.1 </w:t>
       </w:r>
@@ -3796,7 +4612,7 @@
       <w:pPr>
         <w:pStyle w:val="Ttulo2"/>
       </w:pPr>
-      <w:bookmarkStart w:id="10" w:name="_Toc28990207"/>
+      <w:bookmarkStart w:id="10" w:name="_Toc29160339"/>
       <w:r>
         <w:t>2.</w:t>
       </w:r>
@@ -3910,7 +4726,7 @@
         <w:pStyle w:val="Legenda"/>
         <w:jc w:val="center"/>
       </w:pPr>
-      <w:bookmarkStart w:id="11" w:name="_Toc28990170"/>
+      <w:bookmarkStart w:id="11" w:name="_Toc29158679"/>
       <w:r>
         <w:t xml:space="preserve">Figura </w:t>
       </w:r>
@@ -3942,7 +4758,7 @@
       <w:pPr>
         <w:pStyle w:val="Ttulo1"/>
       </w:pPr>
-      <w:bookmarkStart w:id="12" w:name="_Toc28990208"/>
+      <w:bookmarkStart w:id="12" w:name="_Toc29160340"/>
       <w:r>
         <w:lastRenderedPageBreak/>
         <w:t>3.</w:t>
@@ -3967,10 +4783,22 @@
         <w:t xml:space="preserve"> propostos</w:t>
       </w:r>
       <w:r>
-        <w:t xml:space="preserve">, foi </w:t>
-      </w:r>
-      <w:r>
-        <w:t>disponibilizado dispositivos para implementar o sistema</w:t>
+        <w:t>, fo</w:t>
+      </w:r>
+      <w:r>
+        <w:t>ram</w:t>
+      </w:r>
+      <w:r>
+        <w:t xml:space="preserve"> </w:t>
+      </w:r>
+      <w:r>
+        <w:t>disponibilizado</w:t>
+      </w:r>
+      <w:r>
+        <w:t>s</w:t>
+      </w:r>
+      <w:r>
+        <w:t xml:space="preserve"> dispositivos para implementar o sistema</w:t>
       </w:r>
       <w:r>
         <w:t xml:space="preserve"> em questão</w:t>
@@ -4135,7 +4963,7 @@
       <w:pPr>
         <w:pStyle w:val="Ttulo2"/>
       </w:pPr>
-      <w:bookmarkStart w:id="13" w:name="_Toc28990209"/>
+      <w:bookmarkStart w:id="13" w:name="_Toc29160341"/>
       <w:r>
         <w:t>3.1</w:t>
       </w:r>
@@ -4247,7 +5075,7 @@
         <w:pStyle w:val="Legenda"/>
         <w:jc w:val="center"/>
       </w:pPr>
-      <w:bookmarkStart w:id="14" w:name="_Toc28990171"/>
+      <w:bookmarkStart w:id="14" w:name="_Toc29158680"/>
       <w:r>
         <w:t xml:space="preserve">Figura </w:t>
       </w:r>
@@ -4373,7 +5201,7 @@
           <w:rFonts w:eastAsiaTheme="majorEastAsia"/>
         </w:rPr>
       </w:pPr>
-      <w:bookmarkStart w:id="15" w:name="_Toc28990172"/>
+      <w:bookmarkStart w:id="15" w:name="_Toc29158681"/>
       <w:r>
         <w:t xml:space="preserve">Figura </w:t>
       </w:r>
@@ -4438,16 +5266,9 @@
     </w:p>
     <w:p>
       <w:pPr>
-        <w:rPr>
-          <w:rFonts w:eastAsiaTheme="majorEastAsia"/>
-        </w:rPr>
-      </w:pPr>
-    </w:p>
-    <w:p>
-      <w:pPr>
         <w:pStyle w:val="Ttulo2"/>
       </w:pPr>
-      <w:bookmarkStart w:id="16" w:name="_Toc28990210"/>
+      <w:bookmarkStart w:id="16" w:name="_Toc29160342"/>
       <w:r>
         <w:t>3.2 Placa</w:t>
       </w:r>
@@ -4675,7 +5496,7 @@
         <w:pStyle w:val="Legenda"/>
         <w:jc w:val="center"/>
       </w:pPr>
-      <w:bookmarkStart w:id="17" w:name="_Toc28990173"/>
+      <w:bookmarkStart w:id="17" w:name="_Toc29158682"/>
       <w:r>
         <w:t xml:space="preserve">Figura </w:t>
       </w:r>
@@ -4729,8 +5550,11 @@
         <w:spacing w:after="200" w:line="276" w:lineRule="auto"/>
       </w:pPr>
       <w:r>
+        <w:t xml:space="preserve">Esta placa, consegue cumprir todos os requerimentos necessários para implementar o sistema, pois oferece uma variedade de interfaces e comunicações para vários periféricos e também é </w:t>
+      </w:r>
+      <w:r>
         <w:lastRenderedPageBreak/>
-        <w:t>Esta placa, consegue cumprir todos os requerimentos necessários para implementar o sistema, pois oferece uma variedade de interfaces e comunicações para vários periféricos e também é possível programar o microcontrolador e depurar a aplicação desenvolvida facilmente.</w:t>
+        <w:t>possível programar o microcontrolador e depurar a aplicação desenvolvida facilmente.</w:t>
       </w:r>
       <w:r>
         <w:t xml:space="preserve"> Também, esta é responsável por alimentar o resto do sistema, fornecendo uma tensão de 3,3V.</w:t>
@@ -4767,7 +5591,7 @@
       <w:pPr>
         <w:pStyle w:val="Ttulo2"/>
       </w:pPr>
-      <w:bookmarkStart w:id="18" w:name="_Toc28990211"/>
+      <w:bookmarkStart w:id="18" w:name="_Toc29160343"/>
       <w:r>
         <w:t>3.3 Botões de Pressão</w:t>
       </w:r>
@@ -4905,7 +5729,7 @@
         <w:pStyle w:val="Legenda"/>
         <w:jc w:val="center"/>
       </w:pPr>
-      <w:bookmarkStart w:id="19" w:name="_Toc28990174"/>
+      <w:bookmarkStart w:id="19" w:name="_Toc29158683"/>
       <w:r>
         <w:t xml:space="preserve">Figura </w:t>
       </w:r>
@@ -5025,7 +5849,7 @@
           <w:szCs w:val="28"/>
         </w:rPr>
       </w:pPr>
-      <w:bookmarkStart w:id="20" w:name="_Toc28990175"/>
+      <w:bookmarkStart w:id="20" w:name="_Toc29158684"/>
       <w:r>
         <w:t xml:space="preserve">Figura </w:t>
       </w:r>
@@ -5100,23 +5924,23 @@
         <w:t xml:space="preserve"> como é demonstrado na Figura 7.</w:t>
       </w:r>
       <w:r>
-        <w:t xml:space="preserve"> Na </w:t>
+        <w:t xml:space="preserve"> Na Figura 7, também é demonstrado através de duas linhas </w:t>
+      </w:r>
+      <w:r>
+        <w:t>azuis</w:t>
+      </w:r>
+      <w:r>
+        <w:t xml:space="preserve"> do lado esquerdo paralelas entre s</w:t>
+      </w:r>
+      <w:r>
+        <w:t>i</w:t>
+      </w:r>
+      <w:r>
+        <w:t xml:space="preserve"> </w:t>
       </w:r>
       <w:r>
         <w:lastRenderedPageBreak/>
-        <w:t xml:space="preserve">Figura 7, também é demonstrado através de duas linhas </w:t>
-      </w:r>
-      <w:r>
-        <w:t>azuis</w:t>
-      </w:r>
-      <w:r>
-        <w:t xml:space="preserve"> do lado esquerdo paralelas entre s</w:t>
-      </w:r>
-      <w:r>
-        <w:t>i</w:t>
-      </w:r>
-      <w:r>
-        <w:t xml:space="preserve"> a maneira </w:t>
+        <w:t xml:space="preserve">a maneira </w:t>
       </w:r>
       <w:r>
         <w:t>a evitar</w:t>
@@ -5143,7 +5967,7 @@
         <mc:AlternateContent>
           <mc:Choice Requires="wps">
             <w:drawing>
-              <wp:anchor distT="0" distB="0" distL="114300" distR="114300" simplePos="0" relativeHeight="251663872" behindDoc="0" locked="0" layoutInCell="1" allowOverlap="1" wp14:anchorId="1FE6BDCC" wp14:editId="3F1E2412">
+              <wp:anchor distT="0" distB="0" distL="114300" distR="114300" simplePos="0" relativeHeight="251663360" behindDoc="0" locked="0" layoutInCell="1" allowOverlap="1" wp14:anchorId="1FE6BDCC" wp14:editId="3F1E2412">
                 <wp:simplePos x="0" y="0"/>
                 <wp:positionH relativeFrom="column">
                   <wp:posOffset>957148</wp:posOffset>
@@ -5216,7 +6040,7 @@
           </mc:Choice>
           <mc:Fallback>
             <w:pict>
-              <v:shape w14:anchorId="5AE58252" id="Sinal de Multiplicação 16" o:spid="_x0000_s1026" style="position:absolute;margin-left:75.35pt;margin-top:63.2pt;width:34.55pt;height:37.2pt;z-index:251663872;visibility:visible;mso-wrap-style:square;mso-width-percent:0;mso-height-percent:0;mso-wrap-distance-left:9pt;mso-wrap-distance-top:0;mso-wrap-distance-right:9pt;mso-wrap-distance-bottom:0;mso-position-horizontal:absolute;mso-position-horizontal-relative:text;mso-position-vertical:absolute;mso-position-vertical-relative:text;mso-width-percent:0;mso-height-percent:0;mso-width-relative:margin;mso-height-relative:margin;v-text-anchor:middle" coordsize="438912,472186" o:gfxdata="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" path="m79922,137104l130909,89711r88547,95259l308003,89711r50987,47393l266976,236093r92014,98989l308003,382475,219456,287216r-88547,95259l79922,335082r92014,-98989l79922,137104xe" fillcolor="red" stroked="f" strokeweight="2pt">
+              <v:shape w14:anchorId="1106FC4C" id="Sinal de Multiplicação 16" o:spid="_x0000_s1026" style="position:absolute;margin-left:75.35pt;margin-top:63.2pt;width:34.55pt;height:37.2pt;z-index:251663360;visibility:visible;mso-wrap-style:square;mso-width-percent:0;mso-height-percent:0;mso-wrap-distance-left:9pt;mso-wrap-distance-top:0;mso-wrap-distance-right:9pt;mso-wrap-distance-bottom:0;mso-position-horizontal:absolute;mso-position-horizontal-relative:text;mso-position-vertical:absolute;mso-position-vertical-relative:text;mso-width-percent:0;mso-height-percent:0;mso-width-relative:margin;mso-height-relative:margin;v-text-anchor:middle" coordsize="438912,472186" o:gfxdata="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" path="m79922,137104l130909,89711r88547,95259l308003,89711r50987,47393l266976,236093r92014,98989l308003,382475,219456,287216r-88547,95259l79922,335082r92014,-98989l79922,137104xe" fillcolor="red" stroked="f" strokeweight="2pt">
                 <v:fill opacity="64250f"/>
                 <v:stroke dashstyle="1 1"/>
                 <v:path arrowok="t" o:connecttype="custom" o:connectlocs="79922,137104;130909,89711;219456,184970;308003,89711;358990,137104;266976,236093;358990,335082;308003,382475;219456,287216;130909,382475;79922,335082;171936,236093;79922,137104" o:connectangles="0,0,0,0,0,0,0,0,0,0,0,0,0"/>
@@ -5232,7 +6056,7 @@
         <mc:AlternateContent>
           <mc:Choice Requires="wps">
             <w:drawing>
-              <wp:anchor distT="0" distB="0" distL="114300" distR="114300" simplePos="0" relativeHeight="251652608" behindDoc="0" locked="0" layoutInCell="1" allowOverlap="1" wp14:anchorId="6E001C1B" wp14:editId="119CB17C">
+              <wp:anchor distT="0" distB="0" distL="114300" distR="114300" simplePos="0" relativeHeight="251655168" behindDoc="0" locked="0" layoutInCell="1" allowOverlap="1" wp14:anchorId="6E001C1B" wp14:editId="119CB17C">
                 <wp:simplePos x="0" y="0"/>
                 <wp:positionH relativeFrom="column">
                   <wp:posOffset>1140027</wp:posOffset>
@@ -5292,7 +6116,7 @@
           </mc:Choice>
           <mc:Fallback>
             <w:pict>
-              <v:line w14:anchorId="24DBBC59" id="Conector reto 11" o:spid="_x0000_s1026" style="position:absolute;flip:y;z-index:251652608;visibility:visible;mso-wrap-style:square;mso-width-percent:0;mso-height-percent:0;mso-wrap-distance-left:9pt;mso-wrap-distance-top:0;mso-wrap-distance-right:9pt;mso-wrap-distance-bottom:0;mso-position-horizontal:absolute;mso-position-horizontal-relative:text;mso-position-vertical:absolute;mso-position-vertical-relative:text;mso-width-percent:0;mso-height-percent:0;mso-width-relative:margin;mso-height-relative:margin" from="89.75pt,66.95pt" to="107.6pt,100.55pt" o:gfxdata="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" strokecolor="#0070c0" strokeweight="3pt"/>
+              <v:line w14:anchorId="6A3168BE" id="Conector reto 11" o:spid="_x0000_s1026" style="position:absolute;flip:y;z-index:251655168;visibility:visible;mso-wrap-style:square;mso-width-percent:0;mso-height-percent:0;mso-wrap-distance-left:9pt;mso-wrap-distance-top:0;mso-wrap-distance-right:9pt;mso-wrap-distance-bottom:0;mso-position-horizontal:absolute;mso-position-horizontal-relative:text;mso-position-vertical:absolute;mso-position-vertical-relative:text;mso-width-percent:0;mso-height-percent:0;mso-width-relative:margin;mso-height-relative:margin" from="89.75pt,66.95pt" to="107.6pt,100.55pt" o:gfxdata="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" strokecolor="#0070c0" strokeweight="3pt"/>
             </w:pict>
           </mc:Fallback>
         </mc:AlternateContent>
@@ -5304,7 +6128,7 @@
         <mc:AlternateContent>
           <mc:Choice Requires="wps">
             <w:drawing>
-              <wp:anchor distT="0" distB="0" distL="114300" distR="114300" simplePos="0" relativeHeight="251654656" behindDoc="0" locked="0" layoutInCell="1" allowOverlap="1" wp14:anchorId="66A6FA79" wp14:editId="43518B55">
+              <wp:anchor distT="0" distB="0" distL="114300" distR="114300" simplePos="0" relativeHeight="251659264" behindDoc="0" locked="0" layoutInCell="1" allowOverlap="1" wp14:anchorId="66A6FA79" wp14:editId="43518B55">
                 <wp:simplePos x="0" y="0"/>
                 <wp:positionH relativeFrom="column">
                   <wp:posOffset>876681</wp:posOffset>
@@ -5364,7 +6188,7 @@
           </mc:Choice>
           <mc:Fallback>
             <w:pict>
-              <v:line w14:anchorId="226EEDF7" id="Conector reto 13" o:spid="_x0000_s1026" style="position:absolute;flip:y;z-index:251654656;visibility:visible;mso-wrap-style:square;mso-width-percent:0;mso-height-percent:0;mso-wrap-distance-left:9pt;mso-wrap-distance-top:0;mso-wrap-distance-right:9pt;mso-wrap-distance-bottom:0;mso-position-horizontal:absolute;mso-position-horizontal-relative:text;mso-position-vertical:absolute;mso-position-vertical-relative:text;mso-width-percent:0;mso-height-percent:0;mso-width-relative:margin;mso-height-relative:margin" from="69.05pt,66.95pt" to="89.8pt,100.55pt" o:gfxdata="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" strokecolor="#0070c0" strokeweight="3pt"/>
+              <v:line w14:anchorId="13BBF807" id="Conector reto 13" o:spid="_x0000_s1026" style="position:absolute;flip:y;z-index:251659264;visibility:visible;mso-wrap-style:square;mso-width-percent:0;mso-height-percent:0;mso-wrap-distance-left:9pt;mso-wrap-distance-top:0;mso-wrap-distance-right:9pt;mso-wrap-distance-bottom:0;mso-position-horizontal:absolute;mso-position-horizontal-relative:text;mso-position-vertical:absolute;mso-position-vertical-relative:text;mso-width-percent:0;mso-height-percent:0;mso-width-relative:margin;mso-height-relative:margin" from="69.05pt,66.95pt" to="89.8pt,100.55pt" o:gfxdata="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" strokecolor="#0070c0" strokeweight="3pt"/>
             </w:pict>
           </mc:Fallback>
         </mc:AlternateContent>
@@ -5428,7 +6252,7 @@
         <w:pStyle w:val="Legenda"/>
         <w:jc w:val="center"/>
       </w:pPr>
-      <w:bookmarkStart w:id="21" w:name="_Toc28990176"/>
+      <w:bookmarkStart w:id="21" w:name="_Toc29158685"/>
       <w:r>
         <w:t xml:space="preserve">Figura </w:t>
       </w:r>
@@ -5459,7 +6283,7 @@
       <w:pPr>
         <w:pStyle w:val="Ttulo2"/>
       </w:pPr>
-      <w:bookmarkStart w:id="22" w:name="_Toc28990212"/>
+      <w:bookmarkStart w:id="22" w:name="_Toc29160344"/>
       <w:r>
         <w:t>3.4 Monitor LCD</w:t>
       </w:r>
@@ -5479,7 +6303,13 @@
         <w:spacing w:after="200" w:line="276" w:lineRule="auto"/>
       </w:pPr>
       <w:r>
-        <w:t xml:space="preserve">Como mencionado na secção 3.4, </w:t>
+        <w:t>Como mencionado na secção 3.</w:t>
+      </w:r>
+      <w:r>
+        <w:t>3</w:t>
+      </w:r>
+      <w:r>
+        <w:t xml:space="preserve">, </w:t>
       </w:r>
       <w:r>
         <w:t xml:space="preserve">o sistema reque uma interface que interaja com um utilizador e que esta interface é composta por um input do utilizador e outra por um output do sistema. Nesta secção é relatado </w:t>
@@ -5567,7 +6397,7 @@
         <w:pStyle w:val="Legenda"/>
         <w:jc w:val="center"/>
       </w:pPr>
-      <w:bookmarkStart w:id="23" w:name="_Toc28990177"/>
+      <w:bookmarkStart w:id="23" w:name="_Toc29158686"/>
       <w:r>
         <w:t xml:space="preserve">Figura </w:t>
       </w:r>
@@ -5624,6 +6454,7 @@
         <w:rPr>
           <w:noProof/>
         </w:rPr>
+        <w:lastRenderedPageBreak/>
         <w:drawing>
           <wp:inline distT="0" distB="0" distL="0" distR="0" wp14:anchorId="04903DAB" wp14:editId="15A8A872">
             <wp:extent cx="4865394" cy="2886968"/>
@@ -5666,7 +6497,7 @@
         <w:pStyle w:val="Legenda"/>
         <w:jc w:val="center"/>
       </w:pPr>
-      <w:bookmarkStart w:id="24" w:name="_Toc28990178"/>
+      <w:bookmarkStart w:id="24" w:name="_Toc29158687"/>
       <w:r>
         <w:t xml:space="preserve">Figura </w:t>
       </w:r>
@@ -5856,7 +6687,7 @@
         <w:pStyle w:val="Legenda"/>
         <w:jc w:val="center"/>
       </w:pPr>
-      <w:bookmarkStart w:id="25" w:name="_Toc28990179"/>
+      <w:bookmarkStart w:id="25" w:name="_Toc29158688"/>
       <w:r>
         <w:t xml:space="preserve">Figura </w:t>
       </w:r>
@@ -5943,7 +6774,7 @@
         <w:pStyle w:val="Legenda"/>
         <w:jc w:val="center"/>
       </w:pPr>
-      <w:bookmarkStart w:id="26" w:name="_Toc28990180"/>
+      <w:bookmarkStart w:id="26" w:name="_Toc29158689"/>
       <w:r>
         <w:t xml:space="preserve">Figura </w:t>
       </w:r>
@@ -6049,7 +6880,7 @@
         <w:pStyle w:val="Legenda"/>
         <w:jc w:val="center"/>
       </w:pPr>
-      <w:bookmarkStart w:id="27" w:name="_Toc28990181"/>
+      <w:bookmarkStart w:id="27" w:name="_Toc29158690"/>
       <w:r>
         <w:t xml:space="preserve">Figura </w:t>
       </w:r>
@@ -6090,7 +6921,7 @@
       <w:pPr>
         <w:pStyle w:val="Ttulo2"/>
       </w:pPr>
-      <w:bookmarkStart w:id="28" w:name="_Toc28990213"/>
+      <w:bookmarkStart w:id="28" w:name="_Toc29160345"/>
       <w:r>
         <w:lastRenderedPageBreak/>
         <w:t>3.5 Sensor BMP280</w:t>
@@ -6177,7 +7008,7 @@
         <w:pStyle w:val="Legenda"/>
         <w:jc w:val="center"/>
       </w:pPr>
-      <w:bookmarkStart w:id="29" w:name="_Toc28990182"/>
+      <w:bookmarkStart w:id="29" w:name="_Toc29158691"/>
       <w:r>
         <w:t xml:space="preserve">Figura </w:t>
       </w:r>
@@ -6283,7 +7114,7 @@
         <w:pStyle w:val="Legenda"/>
         <w:jc w:val="center"/>
       </w:pPr>
-      <w:bookmarkStart w:id="30" w:name="_Toc28990183"/>
+      <w:bookmarkStart w:id="30" w:name="_Toc29158692"/>
       <w:r>
         <w:t xml:space="preserve">Figura </w:t>
       </w:r>
@@ -6313,7 +7144,7 @@
       <w:pPr>
         <w:pStyle w:val="Ttulo2"/>
       </w:pPr>
-      <w:bookmarkStart w:id="31" w:name="_Toc28990214"/>
+      <w:bookmarkStart w:id="31" w:name="_Toc29160346"/>
       <w:r>
         <w:lastRenderedPageBreak/>
         <w:t>3.6 Esquema Elétrico</w:t>
@@ -6329,6 +7160,9 @@
       </w:r>
       <w:r>
         <w:t>apresentar todos os dispositivos e componentes compreendidos no sistema, foi construído um esquema elétrico, demonstrado na Figura 15.</w:t>
+      </w:r>
+      <w:r>
+        <w:t xml:space="preserve"> A partir desta, é possível fazer todas as ligações do sistema.</w:t>
       </w:r>
     </w:p>
     <w:p/>
@@ -6382,6 +7216,7 @@
         <w:pStyle w:val="Legenda"/>
         <w:jc w:val="center"/>
       </w:pPr>
+      <w:bookmarkStart w:id="32" w:name="_Toc29158693"/>
       <w:r>
         <w:t xml:space="preserve">Figura </w:t>
       </w:r>
@@ -6399,6 +7234,7 @@
       <w:r>
         <w:t>Esquema Elétrico do Sistema</w:t>
       </w:r>
+      <w:bookmarkEnd w:id="32"/>
     </w:p>
     <w:p/>
     <w:p>
@@ -6421,15 +7257,15 @@
       <w:pPr>
         <w:pStyle w:val="Ttulo1"/>
       </w:pPr>
-      <w:bookmarkStart w:id="32" w:name="_Toc28990215"/>
+      <w:bookmarkStart w:id="33" w:name="_Toc29160347"/>
       <w:r>
         <w:lastRenderedPageBreak/>
         <w:t xml:space="preserve">4. </w:t>
       </w:r>
-      <w:bookmarkEnd w:id="32"/>
       <w:r>
         <w:t>Middleware e Software</w:t>
       </w:r>
+      <w:bookmarkEnd w:id="33"/>
     </w:p>
     <w:p>
       <w:pPr>
@@ -6500,9 +7336,11 @@
       <w:pPr>
         <w:pStyle w:val="Ttulo2"/>
       </w:pPr>
+      <w:bookmarkStart w:id="34" w:name="_Toc29160348"/>
       <w:r>
         <w:t>4.1 Arquitetura da Aplicação</w:t>
       </w:r>
+      <w:bookmarkEnd w:id="34"/>
     </w:p>
     <w:p>
       <w:pPr>
@@ -6699,6 +7537,7 @@
         <w:pStyle w:val="Legenda"/>
         <w:jc w:val="center"/>
       </w:pPr>
+      <w:bookmarkStart w:id="35" w:name="_Toc29158694"/>
       <w:r>
         <w:t xml:space="preserve">Figura </w:t>
       </w:r>
@@ -6713,6 +7552,7 @@
       <w:r>
         <w:t xml:space="preserve"> - Layout da aplicação por camadas</w:t>
       </w:r>
+      <w:bookmarkEnd w:id="35"/>
     </w:p>
     <w:p>
       <w:pPr>
@@ -6761,7 +7601,25 @@
         <w:t xml:space="preserve"> </w:t>
       </w:r>
       <w:r>
-        <w:t xml:space="preserve">por todos os elementos da camada </w:t>
+        <w:t xml:space="preserve">por todos os </w:t>
+      </w:r>
+      <w:r>
+        <w:t>dispositivos</w:t>
+      </w:r>
+      <w:r>
+        <w:t xml:space="preserve"> que necessita</w:t>
+      </w:r>
+      <w:r>
+        <w:t>m</w:t>
+      </w:r>
+      <w:r>
+        <w:t xml:space="preserve"> de uma entidade que interpreta os </w:t>
+      </w:r>
+      <w:r>
+        <w:t>s</w:t>
+      </w:r>
+      <w:r>
+        <w:t xml:space="preserve">eus dados ou que interaja com esse elemento. Os dados para serem processados por essas entidades são recebidos ou enviados a partir da subcamada a azul que também tem como responsabilidade interpretar e codificar as instruções em código máquina. Este código máquina depende sempre do </w:t>
       </w:r>
       <w:r>
         <w:rPr>
@@ -6770,7 +7628,15 @@
         <w:t>Hardware</w:t>
       </w:r>
       <w:r>
-        <w:t xml:space="preserve"> que necessita de uma entidade que interpreta os eus dados ou que interaja com esse elemento. Os dados para serem processados por essas entidades são recebidos ou enviados a partir da subcamada a azul que também tem como responsabilidade interpretar e codificar as instruções em código máquina. Este código máquina depende sempre do </w:t>
+        <w:t xml:space="preserve"> escolhido.</w:t>
+      </w:r>
+    </w:p>
+    <w:p>
+      <w:pPr>
+        <w:spacing w:after="200" w:line="276" w:lineRule="auto"/>
+      </w:pPr>
+      <w:r>
+        <w:t xml:space="preserve">A camada </w:t>
       </w:r>
       <w:r>
         <w:rPr>
@@ -6779,38 +7645,23 @@
         <w:t>Hardware</w:t>
       </w:r>
       <w:r>
-        <w:t xml:space="preserve"> escolhido.</w:t>
+        <w:t xml:space="preserve"> está representado pela última subcamada pintada a roxo. Esta camada é constituída pelo microcontrolador escolhido.</w:t>
       </w:r>
     </w:p>
     <w:p>
       <w:pPr>
         <w:spacing w:after="200" w:line="276" w:lineRule="auto"/>
       </w:pPr>
-      <w:r>
-        <w:t xml:space="preserve">A camada </w:t>
-      </w:r>
-      <w:r>
-        <w:rPr>
-          <w:b/>
-        </w:rPr>
-        <w:t>Hardware</w:t>
-      </w:r>
-      <w:r>
-        <w:t xml:space="preserve"> está representado pela última subcamada pintada a roxo. Esta camada é constituída pelo microcontrolador escolhido.</w:t>
-      </w:r>
-    </w:p>
-    <w:p>
-      <w:pPr>
-        <w:spacing w:after="200" w:line="276" w:lineRule="auto"/>
-      </w:pPr>
     </w:p>
     <w:p>
       <w:pPr>
         <w:pStyle w:val="Ttulo2"/>
       </w:pPr>
+      <w:bookmarkStart w:id="36" w:name="_Toc29160349"/>
       <w:r>
         <w:t>4.2 Middleware</w:t>
       </w:r>
+      <w:bookmarkEnd w:id="36"/>
     </w:p>
     <w:p>
       <w:r>
@@ -6875,12 +7726,14 @@
       <w:pPr>
         <w:pStyle w:val="Ttulo2"/>
       </w:pPr>
+      <w:bookmarkStart w:id="37" w:name="_Toc29160350"/>
       <w:r>
         <w:t>4.3 Software</w:t>
       </w:r>
       <w:r>
         <w:t xml:space="preserve"> – A Aplicação</w:t>
       </w:r>
+      <w:bookmarkEnd w:id="37"/>
     </w:p>
     <w:p>
       <w:r>
@@ -6974,7 +7827,98 @@
         <w:t>Menu</w:t>
       </w:r>
       <w:r>
-        <w:t>, é responsável por oferecer e executar os menus, ou os modos de funcionamento, da aplicação.</w:t>
+        <w:t>, é responsável por oferecer e executar os menus, ou os modos de funcionamento, da aplicação</w:t>
+      </w:r>
+      <w:r>
+        <w:t xml:space="preserve"> e aplicar a lógica do projeto</w:t>
+      </w:r>
+      <w:r>
+        <w:t>.</w:t>
+      </w:r>
+      <w:r>
+        <w:t xml:space="preserve"> Esta é composta por três componentes com objetivos diferentes, o </w:t>
+      </w:r>
+      <w:r>
+        <w:rPr>
+          <w:b/>
+        </w:rPr>
+        <w:t>Menu</w:t>
+      </w:r>
+      <w:r>
+        <w:t xml:space="preserve">, o </w:t>
+      </w:r>
+      <w:r>
+        <w:rPr>
+          <w:b/>
+        </w:rPr>
+        <w:t>Menu Normal</w:t>
+      </w:r>
+      <w:r>
+        <w:t xml:space="preserve"> e o </w:t>
+      </w:r>
+      <w:r>
+        <w:rPr>
+          <w:b/>
+        </w:rPr>
+        <w:t>Menu de Manutenção</w:t>
+      </w:r>
+      <w:r>
+        <w:t xml:space="preserve">. A componente </w:t>
+      </w:r>
+      <w:r>
+        <w:rPr>
+          <w:b/>
+        </w:rPr>
+        <w:t>Menu</w:t>
+      </w:r>
+      <w:r>
+        <w:rPr>
+          <w:b/>
+        </w:rPr>
+        <w:t xml:space="preserve"> </w:t>
+      </w:r>
+      <w:r>
+        <w:t xml:space="preserve">é responsável pela inicialização de todas as interfaces, variáveis e periféricos da aplicação. O </w:t>
+      </w:r>
+      <w:r>
+        <w:rPr>
+          <w:b/>
+        </w:rPr>
+        <w:t>Menu Normal</w:t>
+      </w:r>
+      <w:r>
+        <w:t xml:space="preserve"> visa implementar todas as funcionalidades do </w:t>
+      </w:r>
+      <w:r>
+        <w:rPr>
+          <w:b/>
+        </w:rPr>
+        <w:t>Modo Normal</w:t>
+      </w:r>
+      <w:r>
+        <w:t xml:space="preserve"> </w:t>
+      </w:r>
+      <w:r>
+        <w:lastRenderedPageBreak/>
+        <w:t xml:space="preserve">mencionado na contextualização do projeto. O </w:t>
+      </w:r>
+      <w:r>
+        <w:rPr>
+          <w:b/>
+        </w:rPr>
+        <w:t>Menu de Manutenção</w:t>
+      </w:r>
+      <w:r>
+        <w:t xml:space="preserve"> tem como objetivo aplicar todas as necessidades do </w:t>
+      </w:r>
+      <w:r>
+        <w:rPr>
+          <w:b/>
+        </w:rPr>
+        <w:t>Modo de Manutenção</w:t>
+      </w:r>
+      <w:r>
+        <w:t xml:space="preserve"> referido na contextualização do projeto.</w:t>
       </w:r>
     </w:p>
     <w:p>
@@ -6990,6 +7934,9 @@
       <w:r>
         <w:t>, é responsável por armazenar e processar todos os dados importantes da aplicação, neste caso, constituído pelo calendário, relógio, temperatura e pressão.</w:t>
       </w:r>
+      <w:r>
+        <w:t xml:space="preserve"> Também é responsável por verificar a coerência dos dados, apresentando apenas valores válidos para cada campo.</w:t>
+      </w:r>
     </w:p>
     <w:p>
       <w:r>
@@ -7011,12 +7958,811 @@
         <w:t>.</w:t>
       </w:r>
     </w:p>
-    <w:p>
+    <w:p/>
+    <w:p>
+      <w:r>
+        <w:t>Com isto, é possível demonstrar e explicitar o algoritmo de implementação da aplicação.</w:t>
+      </w:r>
+    </w:p>
+    <w:p/>
+    <w:p>
+      <w:pPr>
+        <w:pStyle w:val="Ttulo3"/>
+      </w:pPr>
+      <w:bookmarkStart w:id="38" w:name="_Toc29160351"/>
+      <w:r>
+        <w:t>4.3.1 Algoritmo da Aplicação</w:t>
+      </w:r>
+      <w:r>
+        <w:t xml:space="preserve"> - Geral</w:t>
+      </w:r>
+      <w:bookmarkEnd w:id="38"/>
+    </w:p>
+    <w:p>
+      <w:pPr>
+        <w:rPr>
+          <w:noProof/>
+        </w:rPr>
+      </w:pPr>
+      <w:r>
+        <w:t xml:space="preserve">Durante a execução da aplicação, pode ser verificado que esta é constituída por três possíveis estados, a </w:t>
+      </w:r>
+      <w:r>
+        <w:rPr>
+          <w:b/>
+        </w:rPr>
+        <w:t>Inicialização</w:t>
+      </w:r>
+      <w:r>
+        <w:t>,</w:t>
+      </w:r>
+      <w:r>
+        <w:t xml:space="preserve"> </w:t>
+      </w:r>
+      <w:r>
+        <w:rPr>
+          <w:b/>
+        </w:rPr>
+        <w:t xml:space="preserve">Normal </w:t>
+      </w:r>
+      <w:r>
+        <w:t xml:space="preserve">e </w:t>
+      </w:r>
+      <w:r>
+        <w:rPr>
+          <w:b/>
+        </w:rPr>
+        <w:t>Manutenção</w:t>
+      </w:r>
+      <w:r>
+        <w:t>.</w:t>
+      </w:r>
+      <w:r>
+        <w:rPr>
+          <w:noProof/>
+        </w:rPr>
+        <w:t xml:space="preserve"> </w:t>
+      </w:r>
+      <w:r>
+        <w:rPr>
+          <w:noProof/>
+        </w:rPr>
+        <w:t>Na Figura 17, é representado e descrito o comportamento destes estados, de um modo geral.</w:t>
+      </w:r>
+    </w:p>
+    <w:p>
+      <w:pPr>
+        <w:rPr>
+          <w:noProof/>
+        </w:rPr>
+      </w:pPr>
+    </w:p>
+    <w:p>
+      <w:pPr>
+        <w:rPr>
+          <w:noProof/>
+        </w:rPr>
+      </w:pPr>
+    </w:p>
+    <w:p>
+      <w:pPr>
+        <w:keepNext/>
+        <w:jc w:val="center"/>
+      </w:pPr>
+      <w:r>
+        <w:rPr>
+          <w:noProof/>
+        </w:rPr>
+        <w:drawing>
+          <wp:inline distT="0" distB="0" distL="0" distR="0" wp14:anchorId="7C81470C" wp14:editId="068F940B">
+            <wp:extent cx="5391785" cy="2320290"/>
+            <wp:effectExtent l="0" t="0" r="0" b="3810"/>
+            <wp:docPr id="23" name="Imagem 23"/>
+            <wp:cNvGraphicFramePr>
+              <a:graphicFrameLocks xmlns:a="http://schemas.openxmlformats.org/drawingml/2006/main" noChangeAspect="1"/>
+            </wp:cNvGraphicFramePr>
+            <a:graphic xmlns:a="http://schemas.openxmlformats.org/drawingml/2006/main">
+              <a:graphicData uri="http://schemas.openxmlformats.org/drawingml/2006/picture">
+                <pic:pic xmlns:pic="http://schemas.openxmlformats.org/drawingml/2006/picture">
+                  <pic:nvPicPr>
+                    <pic:cNvPr id="0" name="Picture 3"/>
+                    <pic:cNvPicPr>
+                      <a:picLocks noChangeAspect="1" noChangeArrowheads="1"/>
+                    </pic:cNvPicPr>
+                  </pic:nvPicPr>
+                  <pic:blipFill>
+                    <a:blip r:embed="rId28">
+                      <a:extLst>
+                        <a:ext uri="{28A0092B-C50C-407E-A947-70E740481C1C}">
+                          <a14:useLocalDpi xmlns:a14="http://schemas.microsoft.com/office/drawing/2010/main" val="0"/>
+                        </a:ext>
+                      </a:extLst>
+                    </a:blip>
+                    <a:srcRect/>
+                    <a:stretch>
+                      <a:fillRect/>
+                    </a:stretch>
+                  </pic:blipFill>
+                  <pic:spPr bwMode="auto">
+                    <a:xfrm>
+                      <a:off x="0" y="0"/>
+                      <a:ext cx="5391785" cy="2320290"/>
+                    </a:xfrm>
+                    <a:prstGeom prst="rect">
+                      <a:avLst/>
+                    </a:prstGeom>
+                    <a:noFill/>
+                    <a:ln>
+                      <a:noFill/>
+                    </a:ln>
+                  </pic:spPr>
+                </pic:pic>
+              </a:graphicData>
+            </a:graphic>
+          </wp:inline>
+        </w:drawing>
+      </w:r>
+    </w:p>
+    <w:p>
+      <w:pPr>
+        <w:pStyle w:val="Legenda"/>
+        <w:jc w:val="center"/>
+      </w:pPr>
+      <w:bookmarkStart w:id="39" w:name="_Toc29158695"/>
+      <w:r>
+        <w:t xml:space="preserve">Figura </w:t>
+      </w:r>
+      <w:fldSimple w:instr=" SEQ Figura \* ARABIC ">
+        <w:r>
+          <w:rPr>
+            <w:noProof/>
+          </w:rPr>
+          <w:t>17</w:t>
+        </w:r>
+      </w:fldSimple>
+      <w:r>
+        <w:t xml:space="preserve"> - Estados possíveis da Aplicação</w:t>
+      </w:r>
+      <w:bookmarkEnd w:id="39"/>
+    </w:p>
+    <w:p/>
+    <w:p/>
+    <w:p>
+      <w:r>
+        <w:t xml:space="preserve">No estado de </w:t>
+      </w:r>
+      <w:r>
+        <w:rPr>
+          <w:b/>
+        </w:rPr>
+        <w:t>Inicialização</w:t>
+      </w:r>
+      <w:r>
+        <w:t>, a aplicação é inicializada e é chamado todas as funções de inicialização da aplicação, preparando todas as variáveis, registos e periféricos para um estado definido, como por exemplo, ler da Flash a unidade</w:t>
+      </w:r>
+      <w:r>
+        <w:t xml:space="preserve"> de medida dos valores da temperatura ou ler os valores de calibração do sensor de temperatura presente no sistema. Com isto, é possível criar uma independência do código com o </w:t>
+      </w:r>
+      <w:r>
+        <w:rPr>
+          <w:b/>
+        </w:rPr>
+        <w:t>Hardware</w:t>
+      </w:r>
+      <w:r>
+        <w:t xml:space="preserve">, desde que este apresente funções e registos semelhantes ao anterior. Este estado só é executado apenas no inicio da aplicação, ou seja, mal o </w:t>
+      </w:r>
       <w:r>
         <w:lastRenderedPageBreak/>
-        <w:t xml:space="preserve"> </w:t>
-      </w:r>
-    </w:p>
+        <w:t>microcontrolador é alimentado. Para executar novamente este estado é preciso fazer uma reinicialização do sistema, como por exemplo, deixar de alimentar o microcontrolador e voltar a alimentá-lo. Na Figura 1</w:t>
+      </w:r>
+      <w:r>
+        <w:t>8</w:t>
+      </w:r>
+      <w:r>
+        <w:t>, é possível verificar todos os estados de inicialização que a aplicação passa.</w:t>
+      </w:r>
+    </w:p>
+    <w:p/>
+    <w:p>
+      <w:pPr>
+        <w:keepNext/>
+        <w:jc w:val="center"/>
+      </w:pPr>
+      <w:r>
+        <w:rPr>
+          <w:noProof/>
+        </w:rPr>
+        <w:drawing>
+          <wp:inline distT="0" distB="0" distL="0" distR="0" wp14:anchorId="55539D46" wp14:editId="16694089">
+            <wp:extent cx="5400040" cy="1371600"/>
+            <wp:effectExtent l="0" t="0" r="0" b="0"/>
+            <wp:docPr id="12" name="Imagem 12"/>
+            <wp:cNvGraphicFramePr>
+              <a:graphicFrameLocks xmlns:a="http://schemas.openxmlformats.org/drawingml/2006/main" noChangeAspect="1"/>
+            </wp:cNvGraphicFramePr>
+            <a:graphic xmlns:a="http://schemas.openxmlformats.org/drawingml/2006/main">
+              <a:graphicData uri="http://schemas.openxmlformats.org/drawingml/2006/picture">
+                <pic:pic xmlns:pic="http://schemas.openxmlformats.org/drawingml/2006/picture">
+                  <pic:nvPicPr>
+                    <pic:cNvPr id="0" name="Picture 2"/>
+                    <pic:cNvPicPr>
+                      <a:picLocks noChangeAspect="1" noChangeArrowheads="1"/>
+                    </pic:cNvPicPr>
+                  </pic:nvPicPr>
+                  <pic:blipFill>
+                    <a:blip r:embed="rId29">
+                      <a:extLst>
+                        <a:ext uri="{28A0092B-C50C-407E-A947-70E740481C1C}">
+                          <a14:useLocalDpi xmlns:a14="http://schemas.microsoft.com/office/drawing/2010/main" val="0"/>
+                        </a:ext>
+                      </a:extLst>
+                    </a:blip>
+                    <a:srcRect/>
+                    <a:stretch>
+                      <a:fillRect/>
+                    </a:stretch>
+                  </pic:blipFill>
+                  <pic:spPr bwMode="auto">
+                    <a:xfrm>
+                      <a:off x="0" y="0"/>
+                      <a:ext cx="5400040" cy="1371600"/>
+                    </a:xfrm>
+                    <a:prstGeom prst="rect">
+                      <a:avLst/>
+                    </a:prstGeom>
+                    <a:noFill/>
+                    <a:ln>
+                      <a:noFill/>
+                    </a:ln>
+                  </pic:spPr>
+                </pic:pic>
+              </a:graphicData>
+            </a:graphic>
+          </wp:inline>
+        </w:drawing>
+      </w:r>
+    </w:p>
+    <w:p>
+      <w:pPr>
+        <w:pStyle w:val="Legenda"/>
+        <w:jc w:val="center"/>
+      </w:pPr>
+      <w:bookmarkStart w:id="40" w:name="_Toc29158696"/>
+      <w:r>
+        <w:t xml:space="preserve">Figura </w:t>
+      </w:r>
+      <w:fldSimple w:instr=" SEQ Figura \* ARABIC ">
+        <w:r>
+          <w:rPr>
+            <w:noProof/>
+          </w:rPr>
+          <w:t>18</w:t>
+        </w:r>
+      </w:fldSimple>
+      <w:r>
+        <w:t xml:space="preserve"> - Algoritmo do estado de Inicialização</w:t>
+      </w:r>
+      <w:bookmarkEnd w:id="40"/>
+    </w:p>
+    <w:p/>
+    <w:p/>
+    <w:p>
+      <w:r>
+        <w:t xml:space="preserve">No estado </w:t>
+      </w:r>
+      <w:r>
+        <w:rPr>
+          <w:b/>
+        </w:rPr>
+        <w:t>Normal</w:t>
+      </w:r>
+      <w:r>
+        <w:t xml:space="preserve">, a aplicação implementa as funcionalidades do </w:t>
+      </w:r>
+      <w:r>
+        <w:rPr>
+          <w:b/>
+        </w:rPr>
+        <w:t>Menu Normal</w:t>
+      </w:r>
+      <w:r>
+        <w:t xml:space="preserve"> que foram anunciadas previamente.</w:t>
+      </w:r>
+      <w:r>
+        <w:t xml:space="preserve"> Na Figura 19, é demonstrado o comportamento interno deste estado.</w:t>
+      </w:r>
+    </w:p>
+    <w:p/>
+    <w:p>
+      <w:pPr>
+        <w:keepNext/>
+        <w:jc w:val="center"/>
+      </w:pPr>
+      <w:r>
+        <w:rPr>
+          <w:noProof/>
+        </w:rPr>
+        <w:drawing>
+          <wp:inline distT="0" distB="0" distL="0" distR="0" wp14:anchorId="36F05DD8" wp14:editId="5478E12B">
+            <wp:extent cx="5023838" cy="4309607"/>
+            <wp:effectExtent l="0" t="0" r="5715" b="0"/>
+            <wp:docPr id="24" name="Imagem 24"/>
+            <wp:cNvGraphicFramePr>
+              <a:graphicFrameLocks xmlns:a="http://schemas.openxmlformats.org/drawingml/2006/main" noChangeAspect="1"/>
+            </wp:cNvGraphicFramePr>
+            <a:graphic xmlns:a="http://schemas.openxmlformats.org/drawingml/2006/main">
+              <a:graphicData uri="http://schemas.openxmlformats.org/drawingml/2006/picture">
+                <pic:pic xmlns:pic="http://schemas.openxmlformats.org/drawingml/2006/picture">
+                  <pic:nvPicPr>
+                    <pic:cNvPr id="0" name="Picture 4"/>
+                    <pic:cNvPicPr>
+                      <a:picLocks noChangeAspect="1" noChangeArrowheads="1"/>
+                    </pic:cNvPicPr>
+                  </pic:nvPicPr>
+                  <pic:blipFill>
+                    <a:blip r:embed="rId30">
+                      <a:extLst>
+                        <a:ext uri="{28A0092B-C50C-407E-A947-70E740481C1C}">
+                          <a14:useLocalDpi xmlns:a14="http://schemas.microsoft.com/office/drawing/2010/main" val="0"/>
+                        </a:ext>
+                      </a:extLst>
+                    </a:blip>
+                    <a:srcRect/>
+                    <a:stretch>
+                      <a:fillRect/>
+                    </a:stretch>
+                  </pic:blipFill>
+                  <pic:spPr bwMode="auto">
+                    <a:xfrm>
+                      <a:off x="0" y="0"/>
+                      <a:ext cx="5058859" cy="4339649"/>
+                    </a:xfrm>
+                    <a:prstGeom prst="rect">
+                      <a:avLst/>
+                    </a:prstGeom>
+                    <a:noFill/>
+                    <a:ln>
+                      <a:noFill/>
+                    </a:ln>
+                  </pic:spPr>
+                </pic:pic>
+              </a:graphicData>
+            </a:graphic>
+          </wp:inline>
+        </w:drawing>
+      </w:r>
+    </w:p>
+    <w:p>
+      <w:pPr>
+        <w:pStyle w:val="Legenda"/>
+        <w:jc w:val="center"/>
+      </w:pPr>
+      <w:bookmarkStart w:id="41" w:name="_Toc29158697"/>
+      <w:r>
+        <w:t xml:space="preserve">Figura </w:t>
+      </w:r>
+      <w:fldSimple w:instr=" SEQ Figura \* ARABIC ">
+        <w:r>
+          <w:rPr>
+            <w:noProof/>
+          </w:rPr>
+          <w:t>19</w:t>
+        </w:r>
+      </w:fldSimple>
+      <w:r>
+        <w:t xml:space="preserve"> - Algoritmo do estado Normal</w:t>
+      </w:r>
+      <w:bookmarkEnd w:id="41"/>
+    </w:p>
+    <w:p>
+      <w:pPr>
+        <w:spacing w:after="200" w:line="276" w:lineRule="auto"/>
+        <w:jc w:val="left"/>
+      </w:pPr>
+      <w:r>
+        <w:br w:type="page"/>
+      </w:r>
+      <w:r>
+        <w:lastRenderedPageBreak/>
+        <w:t xml:space="preserve">No estado de </w:t>
+      </w:r>
+      <w:r>
+        <w:rPr>
+          <w:b/>
+        </w:rPr>
+        <w:t>Manutenção</w:t>
+      </w:r>
+      <w:r>
+        <w:t xml:space="preserve">, </w:t>
+      </w:r>
+      <w:r>
+        <w:t xml:space="preserve">implementa todas as funcionalidades do </w:t>
+      </w:r>
+      <w:r>
+        <w:rPr>
+          <w:b/>
+        </w:rPr>
+        <w:t>Modo de Manutenção</w:t>
+      </w:r>
+      <w:r>
+        <w:t>.</w:t>
+      </w:r>
+      <w:r>
+        <w:t xml:space="preserve"> A Figura 20 demonstra o comportamento interno deste estado.</w:t>
+      </w:r>
+    </w:p>
+    <w:p>
+      <w:pPr>
+        <w:spacing w:after="200" w:line="276" w:lineRule="auto"/>
+        <w:jc w:val="left"/>
+      </w:pPr>
+    </w:p>
+    <w:p>
+      <w:pPr>
+        <w:keepNext/>
+        <w:spacing w:after="200" w:line="276" w:lineRule="auto"/>
+        <w:jc w:val="center"/>
+      </w:pPr>
+      <w:r>
+        <w:rPr>
+          <w:noProof/>
+        </w:rPr>
+        <w:drawing>
+          <wp:inline distT="0" distB="0" distL="0" distR="0" wp14:anchorId="34FD630A" wp14:editId="14B710CF">
+            <wp:extent cx="5400040" cy="4831080"/>
+            <wp:effectExtent l="0" t="0" r="0" b="7620"/>
+            <wp:docPr id="25" name="Imagem 25"/>
+            <wp:cNvGraphicFramePr>
+              <a:graphicFrameLocks xmlns:a="http://schemas.openxmlformats.org/drawingml/2006/main" noChangeAspect="1"/>
+            </wp:cNvGraphicFramePr>
+            <a:graphic xmlns:a="http://schemas.openxmlformats.org/drawingml/2006/main">
+              <a:graphicData uri="http://schemas.openxmlformats.org/drawingml/2006/picture">
+                <pic:pic xmlns:pic="http://schemas.openxmlformats.org/drawingml/2006/picture">
+                  <pic:nvPicPr>
+                    <pic:cNvPr id="0" name="Picture 5"/>
+                    <pic:cNvPicPr>
+                      <a:picLocks noChangeAspect="1" noChangeArrowheads="1"/>
+                    </pic:cNvPicPr>
+                  </pic:nvPicPr>
+                  <pic:blipFill>
+                    <a:blip r:embed="rId31">
+                      <a:extLst>
+                        <a:ext uri="{28A0092B-C50C-407E-A947-70E740481C1C}">
+                          <a14:useLocalDpi xmlns:a14="http://schemas.microsoft.com/office/drawing/2010/main" val="0"/>
+                        </a:ext>
+                      </a:extLst>
+                    </a:blip>
+                    <a:srcRect/>
+                    <a:stretch>
+                      <a:fillRect/>
+                    </a:stretch>
+                  </pic:blipFill>
+                  <pic:spPr bwMode="auto">
+                    <a:xfrm>
+                      <a:off x="0" y="0"/>
+                      <a:ext cx="5400040" cy="4831080"/>
+                    </a:xfrm>
+                    <a:prstGeom prst="rect">
+                      <a:avLst/>
+                    </a:prstGeom>
+                    <a:noFill/>
+                    <a:ln>
+                      <a:noFill/>
+                    </a:ln>
+                  </pic:spPr>
+                </pic:pic>
+              </a:graphicData>
+            </a:graphic>
+          </wp:inline>
+        </w:drawing>
+      </w:r>
+    </w:p>
+    <w:p>
+      <w:pPr>
+        <w:pStyle w:val="Legenda"/>
+        <w:jc w:val="center"/>
+      </w:pPr>
+      <w:bookmarkStart w:id="42" w:name="_Toc29158698"/>
+      <w:r>
+        <w:t xml:space="preserve">Figura </w:t>
+      </w:r>
+      <w:fldSimple w:instr=" SEQ Figura \* ARABIC ">
+        <w:r>
+          <w:rPr>
+            <w:noProof/>
+          </w:rPr>
+          <w:t>20</w:t>
+        </w:r>
+      </w:fldSimple>
+      <w:r>
+        <w:t xml:space="preserve"> - Algoritmo do estado de Manutenção</w:t>
+      </w:r>
+      <w:bookmarkEnd w:id="42"/>
+    </w:p>
+    <w:p>
+      <w:pPr>
+        <w:spacing w:after="200" w:line="276" w:lineRule="auto"/>
+        <w:jc w:val="left"/>
+      </w:pPr>
+    </w:p>
+    <w:p>
+      <w:pPr>
+        <w:spacing w:after="200" w:line="276" w:lineRule="auto"/>
+        <w:jc w:val="left"/>
+      </w:pPr>
+    </w:p>
+    <w:p>
+      <w:pPr>
+        <w:pStyle w:val="Ttulo3"/>
+      </w:pPr>
+      <w:bookmarkStart w:id="43" w:name="_Toc29160352"/>
+      <w:r>
+        <w:t>4.3.2 Algoritmo da Aplicação – Mudança de Estados</w:t>
+      </w:r>
+      <w:bookmarkEnd w:id="43"/>
+    </w:p>
+    <w:p>
+      <w:r>
+        <w:t xml:space="preserve">Para a aplicação conseguir mudar entre os vários estados, surgiram duas soluções possíveis. A primeira solução consiste em ter uma variável que represente um estado e a partir de uma instrução de condição, a aplicação ou muda de estado ou permanece no mesmo. A segunda solução </w:t>
+      </w:r>
+      <w:r>
+        <w:t xml:space="preserve">consiste em dar a cada estado a responsabilidade de devolver um endereço de uma função que representa o estado seguinte, sendo o próprio ou o próximo estado. </w:t>
+      </w:r>
+    </w:p>
+    <w:p/>
+    <w:p>
+      <w:r>
+        <w:t xml:space="preserve">As vantagens da primeira são a simplicidade da solução e a facilidade de interpretação para um programador que nunca tenha visto o código. Também, como neste caso só existem dois </w:t>
+      </w:r>
+      <w:r>
+        <w:lastRenderedPageBreak/>
+        <w:t>estados, através da arquitetura do microcontrolador</w:t>
+      </w:r>
+      <w:r>
+        <w:t>,</w:t>
+      </w:r>
+      <w:r>
+        <w:t xml:space="preserve"> das possíveis instruções </w:t>
+      </w:r>
+      <w:r>
+        <w:rPr>
+          <w:i/>
+        </w:rPr>
+        <w:t xml:space="preserve">Assembly </w:t>
+      </w:r>
+      <w:r>
+        <w:t xml:space="preserve">e quantidade de </w:t>
+      </w:r>
+      <w:r>
+        <w:rPr>
+          <w:i/>
+        </w:rPr>
+        <w:t>pipelines</w:t>
+      </w:r>
+      <w:r>
+        <w:t>, esta solução consegue ser otimizada a partir do compilador</w:t>
+      </w:r>
+      <w:r>
+        <w:t>. As vantagens da segunda solução são a eficiência a nível de tempo de execução e ocupação de memória e a independência que a camada responsável pela lógica tem perante a aplicação que, consequentemente, permite adicionar com mais facilidade mais estados sem alterar o código da aplicação.</w:t>
+      </w:r>
+    </w:p>
+    <w:p/>
+    <w:p>
+      <w:r>
+        <w:t>Apesar das vantagens da primeira solução, foi adotada a segunda, pois esta oferece um nível de abstração maior, permitindo adicionar mais estados no futuro. Também permite evitar alguns erros de programação de distração que a primeira solução tem, como por exemplo um estado devolver um valor que não consiste na condição de mudança de estado, enquanto que esta, basta passar a desreferenciação da função com a mesma assinatura.</w:t>
+      </w:r>
+    </w:p>
+    <w:p/>
+    <w:p/>
+    <w:p>
+      <w:pPr>
+        <w:pStyle w:val="Ttulo3"/>
+      </w:pPr>
+      <w:bookmarkStart w:id="44" w:name="_Toc29160353"/>
+      <w:r>
+        <w:t>4.3.3 Algoritmo da Aplicação – Menu de Manutenção</w:t>
+      </w:r>
+      <w:bookmarkEnd w:id="44"/>
+    </w:p>
+    <w:p>
+      <w:r>
+        <w:t xml:space="preserve">Durante a implementação do </w:t>
+      </w:r>
+      <w:r>
+        <w:rPr>
+          <w:b/>
+        </w:rPr>
+        <w:t>Menu de Manutenção</w:t>
+      </w:r>
+      <w:r>
+        <w:t xml:space="preserve">, foi reparado que existem vários caminhos que utilizam os mesmos procedimentos, mas tinham finalidades diferentes. Por isso, dentro deste menu existem dois </w:t>
+      </w:r>
+      <w:r>
+        <w:t>modos</w:t>
+      </w:r>
+      <w:r>
+        <w:t xml:space="preserve"> possíveis, o </w:t>
+      </w:r>
+      <w:r>
+        <w:t>modo</w:t>
+      </w:r>
+      <w:r>
+        <w:t xml:space="preserve"> de </w:t>
+      </w:r>
+      <w:r>
+        <w:rPr>
+          <w:b/>
+        </w:rPr>
+        <w:t>Escolha</w:t>
+      </w:r>
+      <w:r>
+        <w:t xml:space="preserve"> e o de </w:t>
+      </w:r>
+      <w:r>
+        <w:rPr>
+          <w:b/>
+        </w:rPr>
+        <w:t>Manutenção</w:t>
+      </w:r>
+      <w:r>
+        <w:t>.</w:t>
+      </w:r>
+    </w:p>
+    <w:p>
+      <w:r>
+        <w:t xml:space="preserve">No primeiro </w:t>
+      </w:r>
+      <w:r>
+        <w:t>modo</w:t>
+      </w:r>
+      <w:r>
+        <w:t>, o utilizador escolhe</w:t>
+      </w:r>
+      <w:r>
+        <w:t xml:space="preserve"> que tipo de manutenção quer fazer, alterar calendário, relógio ou as unidades da temperatura. Quando o utilizador carregar no botão </w:t>
+      </w:r>
+      <w:r>
+        <w:rPr>
+          <w:b/>
+        </w:rPr>
+        <w:t>E</w:t>
+      </w:r>
+      <w:r>
+        <w:t xml:space="preserve">, passa para o modo de </w:t>
+      </w:r>
+      <w:r>
+        <w:rPr>
+          <w:b/>
+        </w:rPr>
+        <w:t>Manutenção</w:t>
+      </w:r>
+      <w:r>
+        <w:t xml:space="preserve">. Neste modo o utilizador modifica os dados daquele campo, no entanto este modo comunica com a entidade </w:t>
+      </w:r>
+      <w:r>
+        <w:rPr>
+          <w:b/>
+        </w:rPr>
+        <w:t>Armazém de Dados</w:t>
+      </w:r>
+      <w:r>
+        <w:t xml:space="preserve"> para incrementar ou decrementar os campos correntes.</w:t>
+      </w:r>
+    </w:p>
+    <w:p>
+      <w:r>
+        <w:t>Isto é possível recorrendo a ponteiros de funções que indicam o que é que a aplicação tem de executar, dependendo do modo corrente.</w:t>
+      </w:r>
+    </w:p>
+    <w:p/>
+    <w:p/>
+    <w:p>
+      <w:pPr>
+        <w:pStyle w:val="Ttulo3"/>
+      </w:pPr>
+      <w:r>
+        <w:t>4.3.4 Algoritmo da Aplicação – Funcionalidades Extras</w:t>
+      </w:r>
+    </w:p>
+    <w:p>
+      <w:r>
+        <w:t>Na planificação da aplicação, foi decidido adicionar certas funcionalidades à aplicação que visam facilitar a interação do utilizador com o sistema. Estas são:</w:t>
+      </w:r>
+    </w:p>
+    <w:p>
+      <w:pPr>
+        <w:pStyle w:val="PargrafodaLista"/>
+        <w:numPr>
+          <w:ilvl w:val="0"/>
+          <w:numId w:val="18"/>
+        </w:numPr>
+      </w:pPr>
+      <w:r>
+        <w:t xml:space="preserve">Adicionar um LED que representa o estado corrente da aplicação (LED ligado = </w:t>
+      </w:r>
+      <w:r>
+        <w:rPr>
+          <w:b/>
+        </w:rPr>
+        <w:t>Estado Manutenção</w:t>
+      </w:r>
+      <w:r>
+        <w:t xml:space="preserve">, LED desligado = </w:t>
+      </w:r>
+      <w:r>
+        <w:rPr>
+          <w:b/>
+        </w:rPr>
+        <w:t>Estado Normal</w:t>
+      </w:r>
+      <w:r>
+        <w:t>);</w:t>
+      </w:r>
+    </w:p>
+    <w:p>
+      <w:pPr>
+        <w:pStyle w:val="PargrafodaLista"/>
+        <w:numPr>
+          <w:ilvl w:val="0"/>
+          <w:numId w:val="18"/>
+        </w:numPr>
+      </w:pPr>
+      <w:r>
+        <w:t xml:space="preserve">Quando o utilizador carregar nos botões </w:t>
+      </w:r>
+      <w:r>
+        <w:rPr>
+          <w:b/>
+        </w:rPr>
+        <w:t>U</w:t>
+      </w:r>
+      <w:r>
+        <w:t xml:space="preserve"> e </w:t>
+      </w:r>
+      <w:r>
+        <w:rPr>
+          <w:b/>
+        </w:rPr>
+        <w:t>D</w:t>
+      </w:r>
+      <w:r>
+        <w:t>, o LED piscar a uma frequência de 4 Hz e, quando passarem dois segundos, piscar a uma frequência de 10Hz;</w:t>
+      </w:r>
+    </w:p>
+    <w:p>
+      <w:pPr>
+        <w:pStyle w:val="PargrafodaLista"/>
+        <w:numPr>
+          <w:ilvl w:val="0"/>
+          <w:numId w:val="18"/>
+        </w:numPr>
+      </w:pPr>
+      <w:r>
+        <w:lastRenderedPageBreak/>
+        <w:t xml:space="preserve">No </w:t>
+      </w:r>
+      <w:r>
+        <w:rPr>
+          <w:b/>
+        </w:rPr>
+        <w:t>Estado Manutenção</w:t>
+      </w:r>
+      <w:r>
+        <w:t xml:space="preserve">, se o utilizador não interagir com o sistema durante 10 segundos seguidos, este retorna para o </w:t>
+      </w:r>
+      <w:r>
+        <w:rPr>
+          <w:b/>
+        </w:rPr>
+        <w:t>Estado Normal</w:t>
+      </w:r>
+      <w:r>
+        <w:t>. Se a aplicação estiver a meio de uma alteração e passar os 10 segundos, as alterações não são gravadas;</w:t>
+      </w:r>
+    </w:p>
+    <w:p/>
+    <w:p/>
     <w:p/>
     <w:p>
       <w:pPr>
@@ -7030,7 +8776,19 @@
           <w:szCs w:val="28"/>
         </w:rPr>
       </w:pPr>
-      <w:bookmarkStart w:id="33" w:name="_Toc28990216"/>
+    </w:p>
+    <w:p>
+      <w:pPr>
+        <w:spacing w:after="200" w:line="276" w:lineRule="auto"/>
+        <w:jc w:val="left"/>
+        <w:rPr>
+          <w:rFonts w:eastAsiaTheme="majorEastAsia" w:cstheme="majorBidi"/>
+          <w:b/>
+          <w:bCs/>
+          <w:sz w:val="40"/>
+          <w:szCs w:val="28"/>
+        </w:rPr>
+      </w:pPr>
       <w:r>
         <w:br w:type="page"/>
       </w:r>
@@ -7039,6 +8797,7 @@
       <w:pPr>
         <w:pStyle w:val="Ttulo1"/>
       </w:pPr>
+      <w:bookmarkStart w:id="45" w:name="_Toc29160354"/>
       <w:r>
         <w:lastRenderedPageBreak/>
         <w:t>6.</w:t>
@@ -7049,26 +8808,19 @@
       <w:r>
         <w:t>Conclusões</w:t>
       </w:r>
-      <w:bookmarkEnd w:id="33"/>
+      <w:bookmarkEnd w:id="45"/>
+    </w:p>
+    <w:p>
+      <w:r>
+        <w:t>Neste projeto, a implementação de uma aplicação que assenta num sistema, desenvolvendo uma estação meteorológica, foi executada com sucesso.</w:t>
+      </w:r>
     </w:p>
     <w:p>
       <w:pPr>
         <w:spacing w:after="200" w:line="276" w:lineRule="auto"/>
       </w:pPr>
       <w:r>
-        <w:t>Neste trabalho</w:t>
-      </w:r>
-      <w:r>
-        <w:t>,</w:t>
-      </w:r>
-      <w:r>
-        <w:t xml:space="preserve"> a implementação de aplicações com acesso a uma base de dados foi </w:t>
-      </w:r>
-      <w:r>
-        <w:t>executada</w:t>
-      </w:r>
-      <w:r>
-        <w:t xml:space="preserve"> com sucesso. </w:t>
+        <w:t xml:space="preserve">Foi desenvolvido uma arquitetura abstrata e simples o suficiente para, no caso de se querer alterar uma das camadas intermédias, o código a alterar seja mínimo. </w:t>
       </w:r>
     </w:p>
     <w:p>
@@ -7076,18 +8828,16 @@
         <w:spacing w:after="200" w:line="276" w:lineRule="auto"/>
       </w:pPr>
       <w:r>
-        <w:t>Foi desenvolvido uma arquitetura abstrata e simples o suficiente para, no caso de se querer alterar uma das camadas intermédias, o código a alterar seja mínimo. Isto foi verificado na passagem da primeira solução para a final, pois só foi necessário alterar que comandos são necessários executar na implementação das funções.</w:t>
-      </w:r>
-    </w:p>
-    <w:p>
-      <w:pPr>
-        <w:spacing w:after="200" w:line="276" w:lineRule="auto"/>
-      </w:pPr>
-      <w:r>
-        <w:t xml:space="preserve">No processo do desenvolvimento da aplicação, surgiram dúvidas que, com um pouco de pesquisa, ajudaram a complementar conhecimentos para responder </w:t>
-      </w:r>
-      <w:r>
-        <w:t>e satisfazer as necessidades do enunciado do trabalho.</w:t>
+        <w:t xml:space="preserve">No processo do desenvolvimento da aplicação, surgiram dúvidas que, com </w:t>
+      </w:r>
+      <w:r>
+        <w:t>a ajuda do docente</w:t>
+      </w:r>
+      <w:r>
+        <w:t xml:space="preserve">, ajudaram a complementar conhecimentos </w:t>
+      </w:r>
+      <w:r>
+        <w:t>satisfazer as necessidades do enunciado do trabalho.</w:t>
       </w:r>
       <w:r>
         <w:t xml:space="preserve"> </w:t>
@@ -7113,7 +8863,7 @@
         <w:br w:type="page"/>
       </w:r>
     </w:p>
-    <w:bookmarkStart w:id="34" w:name="_Toc28990217" w:displacedByCustomXml="next"/>
+    <w:bookmarkStart w:id="46" w:name="_Toc29160355" w:displacedByCustomXml="next"/>
     <w:sdt>
       <w:sdtPr>
         <w:rPr>
@@ -7146,7 +8896,7 @@
             </w:rPr>
             <w:t>Bibliografia</w:t>
           </w:r>
-          <w:bookmarkEnd w:id="34"/>
+          <w:bookmarkEnd w:id="46"/>
         </w:p>
         <w:sdt>
           <w:sdtPr>
@@ -7435,7 +9185,7 @@
     </w:sdt>
     <w:p/>
     <w:sectPr>
-      <w:headerReference w:type="first" r:id="rId28"/>
+      <w:headerReference w:type="first" r:id="rId32"/>
       <w:pgSz w:w="11906" w:h="16838"/>
       <w:pgMar w:top="1417" w:right="1701" w:bottom="1417" w:left="1701" w:header="708" w:footer="708" w:gutter="0"/>
       <w:pgNumType w:start="1"/>
@@ -8571,6 +10321,119 @@
     </w:lvl>
   </w:abstractNum>
   <w:abstractNum w:abstractNumId="9" w15:restartNumberingAfterBreak="0">
+    <w:nsid w:val="39C50ABF"/>
+    <w:multiLevelType w:val="hybridMultilevel"/>
+    <w:tmpl w:val="FE7CA3A4"/>
+    <w:lvl w:ilvl="0" w:tplc="08160001">
+      <w:start w:val="1"/>
+      <w:numFmt w:val="bullet"/>
+      <w:lvlText w:val=""/>
+      <w:lvlJc w:val="left"/>
+      <w:pPr>
+        <w:ind w:left="720" w:hanging="360"/>
+      </w:pPr>
+      <w:rPr>
+        <w:rFonts w:ascii="Symbol" w:hAnsi="Symbol" w:hint="default"/>
+      </w:rPr>
+    </w:lvl>
+    <w:lvl w:ilvl="1" w:tplc="08160003" w:tentative="1">
+      <w:start w:val="1"/>
+      <w:numFmt w:val="bullet"/>
+      <w:lvlText w:val="o"/>
+      <w:lvlJc w:val="left"/>
+      <w:pPr>
+        <w:ind w:left="1440" w:hanging="360"/>
+      </w:pPr>
+      <w:rPr>
+        <w:rFonts w:ascii="Courier New" w:hAnsi="Courier New" w:cs="Courier New" w:hint="default"/>
+      </w:rPr>
+    </w:lvl>
+    <w:lvl w:ilvl="2" w:tplc="08160005" w:tentative="1">
+      <w:start w:val="1"/>
+      <w:numFmt w:val="bullet"/>
+      <w:lvlText w:val=""/>
+      <w:lvlJc w:val="left"/>
+      <w:pPr>
+        <w:ind w:left="2160" w:hanging="360"/>
+      </w:pPr>
+      <w:rPr>
+        <w:rFonts w:ascii="Wingdings" w:hAnsi="Wingdings" w:hint="default"/>
+      </w:rPr>
+    </w:lvl>
+    <w:lvl w:ilvl="3" w:tplc="08160001" w:tentative="1">
+      <w:start w:val="1"/>
+      <w:numFmt w:val="bullet"/>
+      <w:lvlText w:val=""/>
+      <w:lvlJc w:val="left"/>
+      <w:pPr>
+        <w:ind w:left="2880" w:hanging="360"/>
+      </w:pPr>
+      <w:rPr>
+        <w:rFonts w:ascii="Symbol" w:hAnsi="Symbol" w:hint="default"/>
+      </w:rPr>
+    </w:lvl>
+    <w:lvl w:ilvl="4" w:tplc="08160003" w:tentative="1">
+      <w:start w:val="1"/>
+      <w:numFmt w:val="bullet"/>
+      <w:lvlText w:val="o"/>
+      <w:lvlJc w:val="left"/>
+      <w:pPr>
+        <w:ind w:left="3600" w:hanging="360"/>
+      </w:pPr>
+      <w:rPr>
+        <w:rFonts w:ascii="Courier New" w:hAnsi="Courier New" w:cs="Courier New" w:hint="default"/>
+      </w:rPr>
+    </w:lvl>
+    <w:lvl w:ilvl="5" w:tplc="08160005" w:tentative="1">
+      <w:start w:val="1"/>
+      <w:numFmt w:val="bullet"/>
+      <w:lvlText w:val=""/>
+      <w:lvlJc w:val="left"/>
+      <w:pPr>
+        <w:ind w:left="4320" w:hanging="360"/>
+      </w:pPr>
+      <w:rPr>
+        <w:rFonts w:ascii="Wingdings" w:hAnsi="Wingdings" w:hint="default"/>
+      </w:rPr>
+    </w:lvl>
+    <w:lvl w:ilvl="6" w:tplc="08160001" w:tentative="1">
+      <w:start w:val="1"/>
+      <w:numFmt w:val="bullet"/>
+      <w:lvlText w:val=""/>
+      <w:lvlJc w:val="left"/>
+      <w:pPr>
+        <w:ind w:left="5040" w:hanging="360"/>
+      </w:pPr>
+      <w:rPr>
+        <w:rFonts w:ascii="Symbol" w:hAnsi="Symbol" w:hint="default"/>
+      </w:rPr>
+    </w:lvl>
+    <w:lvl w:ilvl="7" w:tplc="08160003" w:tentative="1">
+      <w:start w:val="1"/>
+      <w:numFmt w:val="bullet"/>
+      <w:lvlText w:val="o"/>
+      <w:lvlJc w:val="left"/>
+      <w:pPr>
+        <w:ind w:left="5760" w:hanging="360"/>
+      </w:pPr>
+      <w:rPr>
+        <w:rFonts w:ascii="Courier New" w:hAnsi="Courier New" w:cs="Courier New" w:hint="default"/>
+      </w:rPr>
+    </w:lvl>
+    <w:lvl w:ilvl="8" w:tplc="08160005" w:tentative="1">
+      <w:start w:val="1"/>
+      <w:numFmt w:val="bullet"/>
+      <w:lvlText w:val=""/>
+      <w:lvlJc w:val="left"/>
+      <w:pPr>
+        <w:ind w:left="6480" w:hanging="360"/>
+      </w:pPr>
+      <w:rPr>
+        <w:rFonts w:ascii="Wingdings" w:hAnsi="Wingdings" w:hint="default"/>
+      </w:rPr>
+    </w:lvl>
+  </w:abstractNum>
+  <w:abstractNum w:abstractNumId="10" w15:restartNumberingAfterBreak="0">
     <w:nsid w:val="3B0D2DD2"/>
     <w:multiLevelType w:val="hybridMultilevel"/>
     <w:tmpl w:val="35EE67FA"/>
@@ -8683,7 +10546,7 @@
       </w:rPr>
     </w:lvl>
   </w:abstractNum>
-  <w:abstractNum w:abstractNumId="10" w15:restartNumberingAfterBreak="0">
+  <w:abstractNum w:abstractNumId="11" w15:restartNumberingAfterBreak="0">
     <w:nsid w:val="4F466DD3"/>
     <w:multiLevelType w:val="hybridMultilevel"/>
     <w:tmpl w:val="19DA1654"/>
@@ -8796,7 +10659,7 @@
       </w:rPr>
     </w:lvl>
   </w:abstractNum>
-  <w:abstractNum w:abstractNumId="11" w15:restartNumberingAfterBreak="0">
+  <w:abstractNum w:abstractNumId="12" w15:restartNumberingAfterBreak="0">
     <w:nsid w:val="541C76E8"/>
     <w:multiLevelType w:val="hybridMultilevel"/>
     <w:tmpl w:val="182CD55E"/>
@@ -8885,7 +10748,7 @@
       </w:pPr>
     </w:lvl>
   </w:abstractNum>
-  <w:abstractNum w:abstractNumId="12" w15:restartNumberingAfterBreak="0">
+  <w:abstractNum w:abstractNumId="13" w15:restartNumberingAfterBreak="0">
     <w:nsid w:val="5DC062CA"/>
     <w:multiLevelType w:val="hybridMultilevel"/>
     <w:tmpl w:val="36BC23B8"/>
@@ -8998,7 +10861,7 @@
       </w:rPr>
     </w:lvl>
   </w:abstractNum>
-  <w:abstractNum w:abstractNumId="13" w15:restartNumberingAfterBreak="0">
+  <w:abstractNum w:abstractNumId="14" w15:restartNumberingAfterBreak="0">
     <w:nsid w:val="63FC7F63"/>
     <w:multiLevelType w:val="singleLevel"/>
     <w:tmpl w:val="8D72B51E"/>
@@ -9018,7 +10881,7 @@
       </w:rPr>
     </w:lvl>
   </w:abstractNum>
-  <w:abstractNum w:abstractNumId="14" w15:restartNumberingAfterBreak="0">
+  <w:abstractNum w:abstractNumId="15" w15:restartNumberingAfterBreak="0">
     <w:nsid w:val="6D8E335D"/>
     <w:multiLevelType w:val="hybridMultilevel"/>
     <w:tmpl w:val="43F0CE30"/>
@@ -9131,7 +10994,7 @@
       </w:rPr>
     </w:lvl>
   </w:abstractNum>
-  <w:abstractNum w:abstractNumId="15" w15:restartNumberingAfterBreak="0">
+  <w:abstractNum w:abstractNumId="16" w15:restartNumberingAfterBreak="0">
     <w:nsid w:val="77F66513"/>
     <w:multiLevelType w:val="hybridMultilevel"/>
     <w:tmpl w:val="B21A0244"/>
@@ -9244,7 +11107,7 @@
       </w:rPr>
     </w:lvl>
   </w:abstractNum>
-  <w:abstractNum w:abstractNumId="16" w15:restartNumberingAfterBreak="0">
+  <w:abstractNum w:abstractNumId="17" w15:restartNumberingAfterBreak="0">
     <w:nsid w:val="7BE014D4"/>
     <w:multiLevelType w:val="hybridMultilevel"/>
     <w:tmpl w:val="CAFCB2A0"/>
@@ -9370,16 +11233,16 @@
     <w:abstractNumId w:val="7"/>
   </w:num>
   <w:num w:numId="5">
-    <w:abstractNumId w:val="16"/>
+    <w:abstractNumId w:val="17"/>
   </w:num>
   <w:num w:numId="6">
-    <w:abstractNumId w:val="13"/>
+    <w:abstractNumId w:val="14"/>
   </w:num>
   <w:num w:numId="7">
     <w:abstractNumId w:val="6"/>
   </w:num>
   <w:num w:numId="8">
-    <w:abstractNumId w:val="12"/>
+    <w:abstractNumId w:val="13"/>
   </w:num>
   <w:num w:numId="9">
     <w:abstractNumId w:val="1"/>
@@ -9394,19 +11257,22 @@
     <w:abstractNumId w:val="0"/>
   </w:num>
   <w:num w:numId="13">
-    <w:abstractNumId w:val="9"/>
+    <w:abstractNumId w:val="10"/>
   </w:num>
   <w:num w:numId="14">
-    <w:abstractNumId w:val="10"/>
+    <w:abstractNumId w:val="11"/>
   </w:num>
   <w:num w:numId="15">
-    <w:abstractNumId w:val="11"/>
+    <w:abstractNumId w:val="12"/>
   </w:num>
   <w:num w:numId="16">
-    <w:abstractNumId w:val="14"/>
+    <w:abstractNumId w:val="15"/>
   </w:num>
   <w:num w:numId="17">
-    <w:abstractNumId w:val="15"/>
+    <w:abstractNumId w:val="16"/>
+  </w:num>
+  <w:num w:numId="18">
+    <w:abstractNumId w:val="9"/>
   </w:num>
 </w:numbering>
 </file>
@@ -10710,7 +12576,7 @@
 </file>
 
 <file path=customXml/itemProps1.xml><?xml version="1.0" encoding="utf-8"?>
-<ds:datastoreItem xmlns:ds="http://schemas.openxmlformats.org/officeDocument/2006/customXml" ds:itemID="{4F141331-9ED4-404B-B680-0A0EC14A581D}">
+<ds:datastoreItem xmlns:ds="http://schemas.openxmlformats.org/officeDocument/2006/customXml" ds:itemID="{794E7E3E-296E-427A-B51F-09A7A99D126D}">
   <ds:schemaRefs>
     <ds:schemaRef ds:uri="http://schemas.openxmlformats.org/officeDocument/2006/bibliography"/>
   </ds:schemaRefs>

</xml_diff>